<commit_message>
Final SRS Document 10_12_2022
</commit_message>
<xml_diff>
--- a/Document/SRS/Test Case/Billy_Test_Cases.docx
+++ b/Document/SRS/Test Case/Billy_Test_Cases.docx
@@ -77,7 +77,7 @@
           <w:szCs w:val="28"/>
           <w:lang w:eastAsia="x-none"/>
         </w:rPr>
-        <w:t>12</w:t>
+        <w:t>8.1.1</w:t>
       </w:r>
       <w:r>
         <w:rPr>
@@ -88,7 +88,18 @@
           <w:szCs w:val="28"/>
           <w:lang w:eastAsia="x-none"/>
         </w:rPr>
-        <w:t>.1 Test cases</w:t>
+        <w:tab/>
+      </w:r>
+      <w:r>
+        <w:rPr>
+          <w:rFonts w:ascii="Times New Roman" w:hAnsi="Times New Roman"/>
+          <w:b/>
+          <w:bCs/>
+          <w:sz w:val="28"/>
+          <w:szCs w:val="28"/>
+          <w:lang w:eastAsia="x-none"/>
+        </w:rPr>
+        <w:t>Test cases</w:t>
       </w:r>
       <w:r>
         <w:rPr>
@@ -122,7 +133,7 @@
           <w:szCs w:val="24"/>
           <w:lang w:eastAsia="x-none"/>
         </w:rPr>
-        <w:t xml:space="preserve">   12.1.1</w:t>
+        <w:t xml:space="preserve">   </w:t>
       </w:r>
       <w:r>
         <w:rPr>
@@ -132,7 +143,37 @@
           <w:szCs w:val="24"/>
           <w:lang w:eastAsia="x-none"/>
         </w:rPr>
-        <w:t xml:space="preserve">. </w:t>
+        <w:t>8.1</w:t>
+      </w:r>
+      <w:r>
+        <w:rPr>
+          <w:rFonts w:ascii="Times New Roman" w:hAnsi="Times New Roman"/>
+          <w:b/>
+          <w:sz w:val="24"/>
+          <w:szCs w:val="24"/>
+          <w:lang w:eastAsia="x-none"/>
+        </w:rPr>
+        <w:t>.1.</w:t>
+      </w:r>
+      <w:r>
+        <w:rPr>
+          <w:rFonts w:ascii="Times New Roman" w:hAnsi="Times New Roman"/>
+          <w:b/>
+          <w:sz w:val="24"/>
+          <w:szCs w:val="24"/>
+          <w:lang w:eastAsia="x-none"/>
+        </w:rPr>
+        <w:t>1</w:t>
+      </w:r>
+      <w:r>
+        <w:rPr>
+          <w:rFonts w:ascii="Times New Roman" w:hAnsi="Times New Roman"/>
+          <w:b/>
+          <w:sz w:val="24"/>
+          <w:szCs w:val="24"/>
+          <w:lang w:eastAsia="x-none"/>
+        </w:rPr>
+        <w:t xml:space="preserve"> </w:t>
       </w:r>
       <w:r>
         <w:rPr>
@@ -2034,22 +2075,19 @@
     </w:tbl>
     <w:p>
       <w:pPr>
-        <w:spacing w:after="0"/>
-      </w:pPr>
-      <w:r>
+        <w:tabs>
+          <w:tab w:val="right" w:pos="13959"/>
+        </w:tabs>
+        <w:spacing w:after="0" w:line="240" w:lineRule="auto"/>
+        <w:jc w:val="right"/>
         <w:rPr>
           <w:rFonts w:ascii="Times New Roman" w:hAnsi="Times New Roman"/>
           <w:b/>
-          <w:bCs/>
-          <w:sz w:val="28"/>
-          <w:szCs w:val="28"/>
+          <w:sz w:val="24"/>
+          <w:szCs w:val="24"/>
           <w:lang w:eastAsia="x-none"/>
         </w:rPr>
-        <w:t xml:space="preserve"> </w:t>
-      </w:r>
-      <w:r>
-        <w:br w:type="page"/>
-      </w:r>
+      </w:pPr>
     </w:p>
     <w:p>
       <w:pPr>
@@ -2072,7 +2110,7 @@
           <w:lang w:eastAsia="x-none"/>
         </w:rPr>
         <w:lastRenderedPageBreak/>
-        <w:t xml:space="preserve">   </w:t>
+        <w:t xml:space="preserve">  </w:t>
       </w:r>
       <w:r>
         <w:rPr>
@@ -2082,7 +2120,17 @@
           <w:szCs w:val="24"/>
           <w:lang w:val="en-IN"/>
         </w:rPr>
-        <w:t>12.1.2</w:t>
+        <w:t>8.1.</w:t>
+      </w:r>
+      <w:r>
+        <w:rPr>
+          <w:rFonts w:ascii="Times New Roman" w:hAnsi="Times New Roman"/>
+          <w:b/>
+          <w:sz w:val="24"/>
+          <w:szCs w:val="24"/>
+          <w:lang w:val="en-IN"/>
+        </w:rPr>
+        <w:t>1.2</w:t>
       </w:r>
       <w:r>
         <w:rPr>
@@ -5123,16 +5171,7 @@
                 <w:sz w:val="24"/>
                 <w:szCs w:val="24"/>
               </w:rPr>
-              <w:t xml:space="preserve"> </w:t>
-            </w:r>
-            <w:r>
-              <w:rPr>
-                <w:rFonts w:ascii="Times New Roman" w:hAnsi="Times New Roman"/>
-                <w:bCs/>
-                <w:sz w:val="24"/>
-                <w:szCs w:val="24"/>
-              </w:rPr>
-              <w:t>mobileno</w:t>
+              <w:t xml:space="preserve"> mobileno</w:t>
             </w:r>
             <w:r>
               <w:rPr>
@@ -7243,16 +7282,7 @@
                 <w:sz w:val="24"/>
                 <w:szCs w:val="24"/>
               </w:rPr>
-              <w:t xml:space="preserve"> </w:t>
-            </w:r>
-            <w:r>
-              <w:rPr>
-                <w:rFonts w:ascii="Times New Roman" w:hAnsi="Times New Roman"/>
-                <w:bCs/>
-                <w:sz w:val="24"/>
-                <w:szCs w:val="24"/>
-              </w:rPr>
-              <w:t>mobileno</w:t>
+              <w:t xml:space="preserve"> mobileno</w:t>
             </w:r>
             <w:r>
               <w:rPr>
@@ -7630,16 +7660,7 @@
                 <w:sz w:val="24"/>
                 <w:szCs w:val="24"/>
               </w:rPr>
-              <w:t xml:space="preserve"> </w:t>
-            </w:r>
-            <w:r>
-              <w:rPr>
-                <w:rFonts w:ascii="Times New Roman" w:hAnsi="Times New Roman"/>
-                <w:bCs/>
-                <w:sz w:val="24"/>
-                <w:szCs w:val="24"/>
-              </w:rPr>
-              <w:t>mobileno</w:t>
+              <w:t xml:space="preserve"> mobileno</w:t>
             </w:r>
             <w:r>
               <w:rPr>
@@ -8666,28 +8687,6 @@
         </w:tc>
       </w:tr>
     </w:tbl>
-    <w:p>
-      <w:pPr>
-        <w:rPr>
-          <w:rFonts w:ascii="Times New Roman" w:hAnsi="Times New Roman"/>
-          <w:sz w:val="24"/>
-          <w:szCs w:val="24"/>
-          <w:lang w:val="en-IN"/>
-        </w:rPr>
-      </w:pPr>
-    </w:p>
-    <w:p>
-      <w:pPr>
-        <w:spacing w:after="0" w:line="240" w:lineRule="auto"/>
-        <w:jc w:val="left"/>
-        <w:rPr>
-          <w:rFonts w:ascii="Times New Roman" w:hAnsi="Times New Roman"/>
-          <w:sz w:val="24"/>
-          <w:szCs w:val="24"/>
-          <w:lang w:val="en-IN"/>
-        </w:rPr>
-      </w:pPr>
-    </w:p>
     <w:p>
       <w:pPr>
         <w:spacing w:after="0" w:line="240" w:lineRule="auto"/>
@@ -8701,7 +8700,10 @@
           <w:lang w:val="en-IN" w:eastAsia="x-none" w:bidi="ar-SA"/>
         </w:rPr>
       </w:pPr>
-      <w:r>
+    </w:p>
+    <w:p>
+      <w:pPr>
+        <w:spacing w:after="0" w:line="360" w:lineRule="auto"/>
         <w:rPr>
           <w:rFonts w:ascii="Times New Roman" w:hAnsi="Times New Roman"/>
           <w:b/>
@@ -8709,23 +8711,6 @@
           <w:sz w:val="28"/>
           <w:szCs w:val="28"/>
           <w:lang w:eastAsia="x-none"/>
-        </w:rPr>
-        <w:br w:type="page"/>
-      </w:r>
-    </w:p>
-    <w:p>
-      <w:pPr>
-        <w:pStyle w:val="ListParagraph"/>
-        <w:numPr>
-          <w:ilvl w:val="0"/>
-          <w:numId w:val="1"/>
-        </w:numPr>
-        <w:spacing w:after="0" w:line="240" w:lineRule="auto"/>
-        <w:ind w:left="0" w:firstLine="0"/>
-        <w:rPr>
-          <w:rFonts w:ascii="Times New Roman" w:hAnsi="Times New Roman"/>
-          <w:sz w:val="24"/>
-          <w:szCs w:val="24"/>
         </w:rPr>
       </w:pPr>
       <w:r>
@@ -8737,8 +8722,7 @@
           <w:szCs w:val="28"/>
           <w:lang w:eastAsia="x-none"/>
         </w:rPr>
-        <w:lastRenderedPageBreak/>
-        <w:t xml:space="preserve">Test cases for Manage </w:t>
+        <w:t>8.1.2</w:t>
       </w:r>
       <w:r>
         <w:rPr>
@@ -8749,7 +8733,7 @@
           <w:szCs w:val="28"/>
           <w:lang w:eastAsia="x-none"/>
         </w:rPr>
-        <w:t>Delivery</w:t>
+        <w:tab/>
       </w:r>
       <w:r>
         <w:rPr>
@@ -8760,7 +8744,29 @@
           <w:szCs w:val="28"/>
           <w:lang w:eastAsia="x-none"/>
         </w:rPr>
-        <w:t xml:space="preserve"> B</w:t>
+        <w:t xml:space="preserve">Test cases for Manage </w:t>
+      </w:r>
+    </w:p>
+    <w:p>
+      <w:pPr>
+        <w:spacing w:after="0" w:line="240" w:lineRule="auto"/>
+        <w:rPr>
+          <w:rFonts w:ascii="Times New Roman" w:hAnsi="Times New Roman"/>
+          <w:b/>
+          <w:bCs/>
+          <w:sz w:val="28"/>
+          <w:szCs w:val="28"/>
+          <w:lang w:eastAsia="x-none"/>
+        </w:rPr>
+      </w:pPr>
+      <w:r>
+        <w:rPr>
+          <w:rFonts w:ascii="Times New Roman" w:hAnsi="Times New Roman"/>
+          <w:sz w:val="28"/>
+          <w:szCs w:val="28"/>
+          <w:lang w:eastAsia="x-none"/>
+        </w:rPr>
+        <w:tab/>
       </w:r>
       <w:r>
         <w:rPr>
@@ -8769,6 +8775,50 @@
           <w:bCs/>
           <w:sz w:val="28"/>
           <w:szCs w:val="28"/>
+          <w:lang w:eastAsia="x-none"/>
+        </w:rPr>
+        <w:t xml:space="preserve">8.1.2.1 </w:t>
+      </w:r>
+      <w:r>
+        <w:rPr>
+          <w:rFonts w:ascii="Times New Roman" w:hAnsi="Times New Roman"/>
+          <w:b/>
+          <w:bCs/>
+          <w:sz w:val="24"/>
+          <w:szCs w:val="24"/>
+          <w:lang w:eastAsia="x-none"/>
+        </w:rPr>
+        <w:t xml:space="preserve">Manage </w:t>
+      </w:r>
+      <w:r>
+        <w:rPr>
+          <w:rFonts w:ascii="Times New Roman" w:hAnsi="Times New Roman"/>
+          <w:b/>
+          <w:bCs/>
+          <w:sz w:val="24"/>
+          <w:szCs w:val="24"/>
+          <w:lang w:eastAsia="x-none"/>
+        </w:rPr>
+        <w:t>Delivery</w:t>
+      </w:r>
+      <w:r>
+        <w:rPr>
+          <w:rFonts w:ascii="Times New Roman" w:hAnsi="Times New Roman"/>
+          <w:b/>
+          <w:bCs/>
+          <w:sz w:val="24"/>
+          <w:szCs w:val="24"/>
+          <w:lang w:eastAsia="x-none"/>
+        </w:rPr>
+        <w:t xml:space="preserve"> B</w:t>
+      </w:r>
+      <w:r>
+        <w:rPr>
+          <w:rFonts w:ascii="Times New Roman" w:hAnsi="Times New Roman"/>
+          <w:b/>
+          <w:bCs/>
+          <w:sz w:val="24"/>
+          <w:szCs w:val="24"/>
           <w:lang w:eastAsia="x-none"/>
         </w:rPr>
         <w:t>oy</w:t>
@@ -10382,6 +10432,7 @@
                 <w:sz w:val="24"/>
                 <w:szCs w:val="24"/>
               </w:rPr>
+              <w:lastRenderedPageBreak/>
               <w:t>TC</w:t>
             </w:r>
             <w:r>
@@ -11353,7 +11404,6 @@
                 <w:sz w:val="24"/>
                 <w:szCs w:val="24"/>
               </w:rPr>
-              <w:lastRenderedPageBreak/>
               <w:t>TC</w:t>
             </w:r>
             <w:r>
@@ -12321,12 +12371,8 @@
     </w:p>
     <w:p>
       <w:pPr>
-        <w:pStyle w:val="ListParagraph"/>
-        <w:numPr>
-          <w:ilvl w:val="0"/>
-          <w:numId w:val="5"/>
-        </w:numPr>
         <w:spacing w:after="0" w:line="240" w:lineRule="auto"/>
+        <w:ind w:left="360"/>
         <w:rPr>
           <w:rFonts w:ascii="Times New Roman" w:hAnsi="Times New Roman"/>
           <w:b/>
@@ -12357,7 +12403,29 @@
           <w:lang w:eastAsia="x-none"/>
         </w:rPr>
         <w:lastRenderedPageBreak/>
-        <w:t>Test cases for Manage Dish</w:t>
+        <w:t xml:space="preserve">8.1.2.2 </w:t>
+      </w:r>
+      <w:r>
+        <w:rPr>
+          <w:rFonts w:ascii="Times New Roman" w:hAnsi="Times New Roman"/>
+          <w:b/>
+          <w:bCs/>
+          <w:sz w:val="24"/>
+          <w:szCs w:val="24"/>
+          <w:lang w:eastAsia="x-none"/>
+        </w:rPr>
+        <w:t xml:space="preserve">Manage </w:t>
+      </w:r>
+      <w:r>
+        <w:rPr>
+          <w:rFonts w:ascii="Times New Roman" w:hAnsi="Times New Roman"/>
+          <w:b/>
+          <w:bCs/>
+          <w:sz w:val="24"/>
+          <w:szCs w:val="24"/>
+          <w:lang w:eastAsia="x-none"/>
+        </w:rPr>
+        <w:t>Menu</w:t>
       </w:r>
     </w:p>
     <w:p>
@@ -12377,7 +12445,7 @@
     <w:tbl>
       <w:tblPr>
         <w:tblpPr w:leftFromText="180" w:rightFromText="180" w:vertAnchor="text" w:horzAnchor="margin" w:tblpXSpec="center" w:tblpY="151"/>
-        <w:tblW w:w="14755" w:type="dxa"/>
+        <w:tblW w:w="14874" w:type="dxa"/>
         <w:tblBorders>
           <w:top w:val="single" w:sz="4" w:space="0" w:color="000000"/>
           <w:left w:val="single" w:sz="4" w:space="0" w:color="000000"/>
@@ -12390,26 +12458,26 @@
         <w:tblLook w:val="04A0" w:firstRow="1" w:lastRow="0" w:firstColumn="1" w:lastColumn="0" w:noHBand="0" w:noVBand="1"/>
       </w:tblPr>
       <w:tblGrid>
-        <w:gridCol w:w="1547"/>
-        <w:gridCol w:w="1615"/>
-        <w:gridCol w:w="1190"/>
-        <w:gridCol w:w="1019"/>
-        <w:gridCol w:w="934"/>
-        <w:gridCol w:w="1019"/>
-        <w:gridCol w:w="1019"/>
-        <w:gridCol w:w="1019"/>
-        <w:gridCol w:w="1019"/>
-        <w:gridCol w:w="1105"/>
-        <w:gridCol w:w="1105"/>
-        <w:gridCol w:w="2164"/>
+        <w:gridCol w:w="1560"/>
+        <w:gridCol w:w="1628"/>
+        <w:gridCol w:w="1200"/>
+        <w:gridCol w:w="1027"/>
+        <w:gridCol w:w="941"/>
+        <w:gridCol w:w="1027"/>
+        <w:gridCol w:w="1027"/>
+        <w:gridCol w:w="1027"/>
+        <w:gridCol w:w="1027"/>
+        <w:gridCol w:w="1114"/>
+        <w:gridCol w:w="1114"/>
+        <w:gridCol w:w="2182"/>
       </w:tblGrid>
       <w:tr>
         <w:trPr>
-          <w:trHeight w:val="390"/>
+          <w:trHeight w:val="381"/>
         </w:trPr>
         <w:tc>
           <w:tcPr>
-            <w:tcW w:w="1547" w:type="dxa"/>
+            <w:tcW w:w="1560" w:type="dxa"/>
             <w:vMerge w:val="restart"/>
             <w:tcBorders>
               <w:top w:val="single" w:sz="4" w:space="0" w:color="000000"/>
@@ -12444,7 +12512,7 @@
         </w:tc>
         <w:tc>
           <w:tcPr>
-            <w:tcW w:w="1615" w:type="dxa"/>
+            <w:tcW w:w="1628" w:type="dxa"/>
             <w:vMerge w:val="restart"/>
             <w:tcBorders>
               <w:top w:val="single" w:sz="4" w:space="0" w:color="000000"/>
@@ -12479,7 +12547,7 @@
         </w:tc>
         <w:tc>
           <w:tcPr>
-            <w:tcW w:w="1190" w:type="dxa"/>
+            <w:tcW w:w="1200" w:type="dxa"/>
             <w:tcBorders>
               <w:top w:val="single" w:sz="4" w:space="0" w:color="000000"/>
               <w:left w:val="single" w:sz="4" w:space="0" w:color="000000"/>
@@ -12513,7 +12581,7 @@
         </w:tc>
         <w:tc>
           <w:tcPr>
-            <w:tcW w:w="1019" w:type="dxa"/>
+            <w:tcW w:w="1027" w:type="dxa"/>
             <w:tcBorders>
               <w:top w:val="single" w:sz="4" w:space="0" w:color="000000"/>
               <w:left w:val="single" w:sz="4" w:space="0" w:color="000000"/>
@@ -12547,7 +12615,7 @@
         </w:tc>
         <w:tc>
           <w:tcPr>
-            <w:tcW w:w="934" w:type="dxa"/>
+            <w:tcW w:w="941" w:type="dxa"/>
             <w:tcBorders>
               <w:top w:val="single" w:sz="4" w:space="0" w:color="000000"/>
               <w:left w:val="single" w:sz="4" w:space="0" w:color="000000"/>
@@ -12581,7 +12649,7 @@
         </w:tc>
         <w:tc>
           <w:tcPr>
-            <w:tcW w:w="1019" w:type="dxa"/>
+            <w:tcW w:w="1027" w:type="dxa"/>
             <w:tcBorders>
               <w:top w:val="single" w:sz="4" w:space="0" w:color="000000"/>
               <w:left w:val="single" w:sz="4" w:space="0" w:color="000000"/>
@@ -12615,7 +12683,7 @@
         </w:tc>
         <w:tc>
           <w:tcPr>
-            <w:tcW w:w="1019" w:type="dxa"/>
+            <w:tcW w:w="1027" w:type="dxa"/>
             <w:tcBorders>
               <w:top w:val="single" w:sz="4" w:space="0" w:color="000000"/>
               <w:left w:val="single" w:sz="4" w:space="0" w:color="000000"/>
@@ -12649,7 +12717,7 @@
         </w:tc>
         <w:tc>
           <w:tcPr>
-            <w:tcW w:w="1019" w:type="dxa"/>
+            <w:tcW w:w="1027" w:type="dxa"/>
             <w:tcBorders>
               <w:top w:val="single" w:sz="4" w:space="0" w:color="000000"/>
               <w:left w:val="single" w:sz="4" w:space="0" w:color="000000"/>
@@ -12691,7 +12759,7 @@
         </w:tc>
         <w:tc>
           <w:tcPr>
-            <w:tcW w:w="1019" w:type="dxa"/>
+            <w:tcW w:w="1027" w:type="dxa"/>
             <w:tcBorders>
               <w:top w:val="single" w:sz="4" w:space="0" w:color="000000"/>
               <w:left w:val="single" w:sz="4" w:space="0" w:color="000000"/>
@@ -12734,7 +12802,7 @@
         </w:tc>
         <w:tc>
           <w:tcPr>
-            <w:tcW w:w="1105" w:type="dxa"/>
+            <w:tcW w:w="1114" w:type="dxa"/>
             <w:tcBorders>
               <w:top w:val="single" w:sz="4" w:space="0" w:color="000000"/>
               <w:left w:val="single" w:sz="4" w:space="0" w:color="000000"/>
@@ -12776,7 +12844,7 @@
         </w:tc>
         <w:tc>
           <w:tcPr>
-            <w:tcW w:w="1105" w:type="dxa"/>
+            <w:tcW w:w="1114" w:type="dxa"/>
             <w:vMerge w:val="restart"/>
             <w:tcBorders>
               <w:top w:val="single" w:sz="4" w:space="0" w:color="000000"/>
@@ -12811,7 +12879,7 @@
         </w:tc>
         <w:tc>
           <w:tcPr>
-            <w:tcW w:w="2164" w:type="dxa"/>
+            <w:tcW w:w="2182" w:type="dxa"/>
             <w:vMerge w:val="restart"/>
             <w:tcBorders>
               <w:top w:val="single" w:sz="4" w:space="0" w:color="000000"/>
@@ -12847,11 +12915,11 @@
       </w:tr>
       <w:tr>
         <w:trPr>
-          <w:trHeight w:val="390"/>
+          <w:trHeight w:val="381"/>
         </w:trPr>
         <w:tc>
           <w:tcPr>
-            <w:tcW w:w="1547" w:type="dxa"/>
+            <w:tcW w:w="1560" w:type="dxa"/>
             <w:vMerge/>
             <w:tcBorders>
               <w:top w:val="single" w:sz="4" w:space="0" w:color="000000"/>
@@ -12877,7 +12945,7 @@
         </w:tc>
         <w:tc>
           <w:tcPr>
-            <w:tcW w:w="1615" w:type="dxa"/>
+            <w:tcW w:w="1628" w:type="dxa"/>
             <w:vMerge/>
             <w:tcBorders>
               <w:top w:val="single" w:sz="4" w:space="0" w:color="000000"/>
@@ -12903,7 +12971,7 @@
         </w:tc>
         <w:tc>
           <w:tcPr>
-            <w:tcW w:w="1190" w:type="dxa"/>
+            <w:tcW w:w="1200" w:type="dxa"/>
             <w:tcBorders>
               <w:top w:val="single" w:sz="4" w:space="0" w:color="000000"/>
               <w:left w:val="single" w:sz="4" w:space="0" w:color="000000"/>
@@ -12935,7 +13003,7 @@
         </w:tc>
         <w:tc>
           <w:tcPr>
-            <w:tcW w:w="1019" w:type="dxa"/>
+            <w:tcW w:w="1027" w:type="dxa"/>
             <w:tcBorders>
               <w:top w:val="single" w:sz="4" w:space="0" w:color="000000"/>
               <w:left w:val="single" w:sz="4" w:space="0" w:color="000000"/>
@@ -12967,7 +13035,7 @@
         </w:tc>
         <w:tc>
           <w:tcPr>
-            <w:tcW w:w="934" w:type="dxa"/>
+            <w:tcW w:w="941" w:type="dxa"/>
             <w:tcBorders>
               <w:top w:val="single" w:sz="4" w:space="0" w:color="000000"/>
               <w:left w:val="single" w:sz="4" w:space="0" w:color="000000"/>
@@ -12993,13 +13061,13 @@
                 <w:sz w:val="24"/>
                 <w:szCs w:val="24"/>
               </w:rPr>
-              <w:t>dish</w:t>
-            </w:r>
-          </w:p>
-        </w:tc>
-        <w:tc>
-          <w:tcPr>
-            <w:tcW w:w="1019" w:type="dxa"/>
+              <w:t>item</w:t>
+            </w:r>
+          </w:p>
+        </w:tc>
+        <w:tc>
+          <w:tcPr>
+            <w:tcW w:w="1027" w:type="dxa"/>
             <w:tcBorders>
               <w:top w:val="single" w:sz="4" w:space="0" w:color="000000"/>
               <w:left w:val="single" w:sz="4" w:space="0" w:color="000000"/>
@@ -13018,6 +13086,7 @@
                 <w:szCs w:val="24"/>
               </w:rPr>
             </w:pPr>
+            <w:proofErr w:type="spellStart"/>
             <w:r>
               <w:rPr>
                 <w:rFonts w:ascii="Times New Roman" w:hAnsi="Times New Roman"/>
@@ -13025,13 +13094,23 @@
                 <w:sz w:val="24"/>
                 <w:szCs w:val="24"/>
               </w:rPr>
-              <w:t>dish_detail</w:t>
-            </w:r>
-          </w:p>
-        </w:tc>
-        <w:tc>
-          <w:tcPr>
-            <w:tcW w:w="1019" w:type="dxa"/>
+              <w:t>item</w:t>
+            </w:r>
+            <w:r>
+              <w:rPr>
+                <w:rFonts w:ascii="Times New Roman" w:hAnsi="Times New Roman"/>
+                <w:b/>
+                <w:sz w:val="24"/>
+                <w:szCs w:val="24"/>
+              </w:rPr>
+              <w:t>_detail</w:t>
+            </w:r>
+            <w:proofErr w:type="spellEnd"/>
+          </w:p>
+        </w:tc>
+        <w:tc>
+          <w:tcPr>
+            <w:tcW w:w="1027" w:type="dxa"/>
             <w:tcBorders>
               <w:top w:val="single" w:sz="4" w:space="0" w:color="000000"/>
               <w:left w:val="single" w:sz="4" w:space="0" w:color="000000"/>
@@ -13063,7 +13142,7 @@
         </w:tc>
         <w:tc>
           <w:tcPr>
-            <w:tcW w:w="1019" w:type="dxa"/>
+            <w:tcW w:w="1027" w:type="dxa"/>
             <w:tcBorders>
               <w:top w:val="single" w:sz="4" w:space="0" w:color="000000"/>
               <w:left w:val="single" w:sz="4" w:space="0" w:color="000000"/>
@@ -13095,7 +13174,7 @@
         </w:tc>
         <w:tc>
           <w:tcPr>
-            <w:tcW w:w="1019" w:type="dxa"/>
+            <w:tcW w:w="1027" w:type="dxa"/>
             <w:tcBorders>
               <w:top w:val="single" w:sz="4" w:space="0" w:color="000000"/>
               <w:left w:val="single" w:sz="4" w:space="0" w:color="000000"/>
@@ -13127,7 +13206,7 @@
         </w:tc>
         <w:tc>
           <w:tcPr>
-            <w:tcW w:w="1105" w:type="dxa"/>
+            <w:tcW w:w="1114" w:type="dxa"/>
             <w:tcBorders>
               <w:top w:val="single" w:sz="4" w:space="0" w:color="000000"/>
               <w:left w:val="single" w:sz="4" w:space="0" w:color="000000"/>
@@ -13160,7 +13239,7 @@
         </w:tc>
         <w:tc>
           <w:tcPr>
-            <w:tcW w:w="1105" w:type="dxa"/>
+            <w:tcW w:w="1114" w:type="dxa"/>
             <w:vMerge/>
             <w:tcBorders>
               <w:top w:val="single" w:sz="4" w:space="0" w:color="000000"/>
@@ -13186,7 +13265,7 @@
         </w:tc>
         <w:tc>
           <w:tcPr>
-            <w:tcW w:w="2164" w:type="dxa"/>
+            <w:tcW w:w="2182" w:type="dxa"/>
             <w:vMerge/>
             <w:tcBorders>
               <w:top w:val="single" w:sz="4" w:space="0" w:color="000000"/>
@@ -13213,11 +13292,11 @@
       </w:tr>
       <w:tr>
         <w:trPr>
-          <w:trHeight w:val="390"/>
+          <w:trHeight w:val="381"/>
         </w:trPr>
         <w:tc>
           <w:tcPr>
-            <w:tcW w:w="1547" w:type="dxa"/>
+            <w:tcW w:w="1560" w:type="dxa"/>
             <w:tcBorders>
               <w:top w:val="single" w:sz="4" w:space="0" w:color="000000"/>
               <w:left w:val="single" w:sz="4" w:space="0" w:color="000000"/>
@@ -13256,7 +13335,7 @@
         </w:tc>
         <w:tc>
           <w:tcPr>
-            <w:tcW w:w="1615" w:type="dxa"/>
+            <w:tcW w:w="1628" w:type="dxa"/>
             <w:tcBorders>
               <w:top w:val="single" w:sz="4" w:space="0" w:color="000000"/>
               <w:left w:val="single" w:sz="4" w:space="0" w:color="000000"/>
@@ -13281,23 +13360,284 @@
                 <w:sz w:val="24"/>
                 <w:szCs w:val="24"/>
               </w:rPr>
-              <w:t xml:space="preserve">Add </w:t>
-            </w:r>
-            <w:proofErr w:type="gramStart"/>
-            <w:r>
-              <w:rPr>
-                <w:rFonts w:ascii="Times New Roman" w:hAnsi="Times New Roman"/>
-                <w:sz w:val="24"/>
-                <w:szCs w:val="24"/>
-              </w:rPr>
-              <w:t>an</w:t>
-            </w:r>
-            <w:proofErr w:type="gramEnd"/>
-            <w:r>
-              <w:rPr>
-                <w:rFonts w:ascii="Times New Roman" w:hAnsi="Times New Roman"/>
-                <w:sz w:val="24"/>
-                <w:szCs w:val="24"/>
+              <w:t xml:space="preserve">Add an </w:t>
+            </w:r>
+            <w:r>
+              <w:rPr>
+                <w:rFonts w:ascii="Times New Roman" w:hAnsi="Times New Roman"/>
+                <w:sz w:val="24"/>
+                <w:szCs w:val="24"/>
+                <w:lang w:val="en-IN"/>
+              </w:rPr>
+              <w:t>Item</w:t>
+            </w:r>
+          </w:p>
+        </w:tc>
+        <w:tc>
+          <w:tcPr>
+            <w:tcW w:w="1200" w:type="dxa"/>
+            <w:tcBorders>
+              <w:top w:val="single" w:sz="4" w:space="0" w:color="000000"/>
+              <w:left w:val="single" w:sz="4" w:space="0" w:color="000000"/>
+              <w:bottom w:val="single" w:sz="4" w:space="0" w:color="000000"/>
+              <w:right w:val="single" w:sz="4" w:space="0" w:color="000000"/>
+            </w:tcBorders>
+            <w:hideMark/>
+          </w:tcPr>
+          <w:p>
+            <w:pPr>
+              <w:rPr>
+                <w:rFonts w:ascii="Times New Roman" w:hAnsi="Times New Roman"/>
+                <w:sz w:val="24"/>
+                <w:szCs w:val="24"/>
+              </w:rPr>
+            </w:pPr>
+            <w:r>
+              <w:rPr>
+                <w:rFonts w:ascii="Times New Roman" w:hAnsi="Times New Roman"/>
+                <w:sz w:val="24"/>
+                <w:szCs w:val="24"/>
+              </w:rPr>
+              <w:t>Valid Input</w:t>
+            </w:r>
+          </w:p>
+        </w:tc>
+        <w:tc>
+          <w:tcPr>
+            <w:tcW w:w="1027" w:type="dxa"/>
+            <w:tcBorders>
+              <w:top w:val="single" w:sz="4" w:space="0" w:color="000000"/>
+              <w:left w:val="single" w:sz="4" w:space="0" w:color="000000"/>
+              <w:bottom w:val="single" w:sz="4" w:space="0" w:color="000000"/>
+              <w:right w:val="single" w:sz="4" w:space="0" w:color="000000"/>
+            </w:tcBorders>
+            <w:hideMark/>
+          </w:tcPr>
+          <w:p>
+            <w:pPr>
+              <w:rPr>
+                <w:rFonts w:ascii="Times New Roman" w:hAnsi="Times New Roman"/>
+                <w:sz w:val="24"/>
+                <w:szCs w:val="24"/>
+              </w:rPr>
+            </w:pPr>
+            <w:r>
+              <w:rPr>
+                <w:rFonts w:ascii="Times New Roman" w:hAnsi="Times New Roman"/>
+                <w:sz w:val="24"/>
+                <w:szCs w:val="24"/>
+              </w:rPr>
+              <w:t>Valid Input</w:t>
+            </w:r>
+          </w:p>
+        </w:tc>
+        <w:tc>
+          <w:tcPr>
+            <w:tcW w:w="941" w:type="dxa"/>
+            <w:tcBorders>
+              <w:top w:val="single" w:sz="4" w:space="0" w:color="000000"/>
+              <w:left w:val="single" w:sz="4" w:space="0" w:color="000000"/>
+              <w:bottom w:val="single" w:sz="4" w:space="0" w:color="000000"/>
+              <w:right w:val="single" w:sz="4" w:space="0" w:color="000000"/>
+            </w:tcBorders>
+            <w:hideMark/>
+          </w:tcPr>
+          <w:p>
+            <w:pPr>
+              <w:rPr>
+                <w:rFonts w:ascii="Times New Roman" w:hAnsi="Times New Roman"/>
+                <w:sz w:val="24"/>
+                <w:szCs w:val="24"/>
+              </w:rPr>
+            </w:pPr>
+            <w:r>
+              <w:rPr>
+                <w:rFonts w:ascii="Times New Roman" w:hAnsi="Times New Roman"/>
+                <w:sz w:val="24"/>
+                <w:szCs w:val="24"/>
+              </w:rPr>
+              <w:t>Valid Input</w:t>
+            </w:r>
+          </w:p>
+        </w:tc>
+        <w:tc>
+          <w:tcPr>
+            <w:tcW w:w="1027" w:type="dxa"/>
+            <w:tcBorders>
+              <w:top w:val="single" w:sz="4" w:space="0" w:color="000000"/>
+              <w:left w:val="single" w:sz="4" w:space="0" w:color="000000"/>
+              <w:bottom w:val="single" w:sz="4" w:space="0" w:color="000000"/>
+              <w:right w:val="single" w:sz="4" w:space="0" w:color="000000"/>
+            </w:tcBorders>
+            <w:hideMark/>
+          </w:tcPr>
+          <w:p>
+            <w:pPr>
+              <w:rPr>
+                <w:rFonts w:ascii="Times New Roman" w:hAnsi="Times New Roman"/>
+                <w:sz w:val="24"/>
+                <w:szCs w:val="24"/>
+              </w:rPr>
+            </w:pPr>
+            <w:r>
+              <w:rPr>
+                <w:rFonts w:ascii="Times New Roman" w:hAnsi="Times New Roman"/>
+                <w:sz w:val="24"/>
+                <w:szCs w:val="24"/>
+              </w:rPr>
+              <w:t>Valid Input</w:t>
+            </w:r>
+          </w:p>
+        </w:tc>
+        <w:tc>
+          <w:tcPr>
+            <w:tcW w:w="1027" w:type="dxa"/>
+            <w:tcBorders>
+              <w:top w:val="single" w:sz="4" w:space="0" w:color="000000"/>
+              <w:left w:val="single" w:sz="4" w:space="0" w:color="000000"/>
+              <w:bottom w:val="single" w:sz="4" w:space="0" w:color="000000"/>
+              <w:right w:val="single" w:sz="4" w:space="0" w:color="000000"/>
+            </w:tcBorders>
+            <w:hideMark/>
+          </w:tcPr>
+          <w:p>
+            <w:pPr>
+              <w:rPr>
+                <w:rFonts w:ascii="Times New Roman" w:hAnsi="Times New Roman"/>
+                <w:sz w:val="24"/>
+                <w:szCs w:val="24"/>
+              </w:rPr>
+            </w:pPr>
+            <w:r>
+              <w:rPr>
+                <w:rFonts w:ascii="Times New Roman" w:hAnsi="Times New Roman"/>
+                <w:sz w:val="24"/>
+                <w:szCs w:val="24"/>
+              </w:rPr>
+              <w:t>Valid Input</w:t>
+            </w:r>
+          </w:p>
+        </w:tc>
+        <w:tc>
+          <w:tcPr>
+            <w:tcW w:w="1027" w:type="dxa"/>
+            <w:tcBorders>
+              <w:top w:val="single" w:sz="4" w:space="0" w:color="000000"/>
+              <w:left w:val="single" w:sz="4" w:space="0" w:color="000000"/>
+              <w:bottom w:val="single" w:sz="4" w:space="0" w:color="000000"/>
+              <w:right w:val="single" w:sz="4" w:space="0" w:color="000000"/>
+            </w:tcBorders>
+          </w:tcPr>
+          <w:p>
+            <w:pPr>
+              <w:rPr>
+                <w:rFonts w:ascii="Times New Roman" w:hAnsi="Times New Roman"/>
+                <w:sz w:val="24"/>
+                <w:szCs w:val="24"/>
+              </w:rPr>
+            </w:pPr>
+            <w:r>
+              <w:rPr>
+                <w:rFonts w:ascii="Times New Roman" w:hAnsi="Times New Roman"/>
+                <w:sz w:val="24"/>
+                <w:szCs w:val="24"/>
+              </w:rPr>
+              <w:t>Valid Input</w:t>
+            </w:r>
+          </w:p>
+        </w:tc>
+        <w:tc>
+          <w:tcPr>
+            <w:tcW w:w="1027" w:type="dxa"/>
+            <w:tcBorders>
+              <w:top w:val="single" w:sz="4" w:space="0" w:color="000000"/>
+              <w:left w:val="single" w:sz="4" w:space="0" w:color="000000"/>
+              <w:bottom w:val="single" w:sz="4" w:space="0" w:color="000000"/>
+              <w:right w:val="single" w:sz="4" w:space="0" w:color="000000"/>
+            </w:tcBorders>
+            <w:hideMark/>
+          </w:tcPr>
+          <w:p>
+            <w:pPr>
+              <w:rPr>
+                <w:rFonts w:ascii="Times New Roman" w:hAnsi="Times New Roman"/>
+                <w:sz w:val="24"/>
+                <w:szCs w:val="24"/>
+              </w:rPr>
+            </w:pPr>
+            <w:r>
+              <w:rPr>
+                <w:rFonts w:ascii="Times New Roman" w:hAnsi="Times New Roman"/>
+                <w:sz w:val="24"/>
+                <w:szCs w:val="24"/>
+              </w:rPr>
+              <w:t>Valid Input</w:t>
+            </w:r>
+          </w:p>
+        </w:tc>
+        <w:tc>
+          <w:tcPr>
+            <w:tcW w:w="1114" w:type="dxa"/>
+            <w:tcBorders>
+              <w:top w:val="single" w:sz="4" w:space="0" w:color="000000"/>
+              <w:left w:val="single" w:sz="4" w:space="0" w:color="000000"/>
+              <w:bottom w:val="single" w:sz="4" w:space="0" w:color="000000"/>
+              <w:right w:val="single" w:sz="4" w:space="0" w:color="000000"/>
+            </w:tcBorders>
+          </w:tcPr>
+          <w:p>
+            <w:pPr>
+              <w:rPr>
+                <w:rFonts w:ascii="Times New Roman" w:hAnsi="Times New Roman"/>
+                <w:sz w:val="24"/>
+                <w:szCs w:val="24"/>
+                <w:lang w:val="en-IN"/>
+              </w:rPr>
+            </w:pPr>
+            <w:r>
+              <w:rPr>
+                <w:rFonts w:ascii="Times New Roman" w:hAnsi="Times New Roman"/>
+                <w:sz w:val="24"/>
+                <w:szCs w:val="24"/>
+              </w:rPr>
+              <w:t>Valid Input</w:t>
+            </w:r>
+          </w:p>
+        </w:tc>
+        <w:tc>
+          <w:tcPr>
+            <w:tcW w:w="1114" w:type="dxa"/>
+            <w:tcBorders>
+              <w:top w:val="single" w:sz="4" w:space="0" w:color="000000"/>
+              <w:left w:val="single" w:sz="4" w:space="0" w:color="000000"/>
+              <w:bottom w:val="single" w:sz="4" w:space="0" w:color="000000"/>
+              <w:right w:val="single" w:sz="4" w:space="0" w:color="000000"/>
+            </w:tcBorders>
+            <w:hideMark/>
+          </w:tcPr>
+          <w:p>
+            <w:pPr>
+              <w:rPr>
+                <w:rFonts w:ascii="Times New Roman" w:hAnsi="Times New Roman"/>
+                <w:sz w:val="24"/>
+                <w:szCs w:val="24"/>
+              </w:rPr>
+            </w:pPr>
+            <w:r>
+              <w:rPr>
+                <w:rFonts w:ascii="Times New Roman" w:hAnsi="Times New Roman"/>
+                <w:sz w:val="24"/>
+                <w:szCs w:val="24"/>
+                <w:lang w:val="en-IN"/>
+              </w:rPr>
+              <w:t>Item</w:t>
+            </w:r>
+            <w:r>
+              <w:rPr>
+                <w:rFonts w:ascii="Times New Roman" w:hAnsi="Times New Roman"/>
+                <w:sz w:val="24"/>
+                <w:szCs w:val="24"/>
+                <w:lang w:val="en-IN"/>
               </w:rPr>
               <w:t xml:space="preserve"> </w:t>
             </w:r>
@@ -13306,285 +13646,6 @@
                 <w:rFonts w:ascii="Times New Roman" w:hAnsi="Times New Roman"/>
                 <w:sz w:val="24"/>
                 <w:szCs w:val="24"/>
-                <w:lang w:val="en-IN"/>
-              </w:rPr>
-              <w:t>Dish</w:t>
-            </w:r>
-          </w:p>
-        </w:tc>
-        <w:tc>
-          <w:tcPr>
-            <w:tcW w:w="1190" w:type="dxa"/>
-            <w:tcBorders>
-              <w:top w:val="single" w:sz="4" w:space="0" w:color="000000"/>
-              <w:left w:val="single" w:sz="4" w:space="0" w:color="000000"/>
-              <w:bottom w:val="single" w:sz="4" w:space="0" w:color="000000"/>
-              <w:right w:val="single" w:sz="4" w:space="0" w:color="000000"/>
-            </w:tcBorders>
-            <w:hideMark/>
-          </w:tcPr>
-          <w:p>
-            <w:pPr>
-              <w:rPr>
-                <w:rFonts w:ascii="Times New Roman" w:hAnsi="Times New Roman"/>
-                <w:sz w:val="24"/>
-                <w:szCs w:val="24"/>
-              </w:rPr>
-            </w:pPr>
-            <w:r>
-              <w:rPr>
-                <w:rFonts w:ascii="Times New Roman" w:hAnsi="Times New Roman"/>
-                <w:sz w:val="24"/>
-                <w:szCs w:val="24"/>
-              </w:rPr>
-              <w:t>Valid Input</w:t>
-            </w:r>
-          </w:p>
-        </w:tc>
-        <w:tc>
-          <w:tcPr>
-            <w:tcW w:w="1019" w:type="dxa"/>
-            <w:tcBorders>
-              <w:top w:val="single" w:sz="4" w:space="0" w:color="000000"/>
-              <w:left w:val="single" w:sz="4" w:space="0" w:color="000000"/>
-              <w:bottom w:val="single" w:sz="4" w:space="0" w:color="000000"/>
-              <w:right w:val="single" w:sz="4" w:space="0" w:color="000000"/>
-            </w:tcBorders>
-            <w:hideMark/>
-          </w:tcPr>
-          <w:p>
-            <w:pPr>
-              <w:rPr>
-                <w:rFonts w:ascii="Times New Roman" w:hAnsi="Times New Roman"/>
-                <w:sz w:val="24"/>
-                <w:szCs w:val="24"/>
-              </w:rPr>
-            </w:pPr>
-            <w:r>
-              <w:rPr>
-                <w:rFonts w:ascii="Times New Roman" w:hAnsi="Times New Roman"/>
-                <w:sz w:val="24"/>
-                <w:szCs w:val="24"/>
-              </w:rPr>
-              <w:t>Valid Input</w:t>
-            </w:r>
-          </w:p>
-        </w:tc>
-        <w:tc>
-          <w:tcPr>
-            <w:tcW w:w="934" w:type="dxa"/>
-            <w:tcBorders>
-              <w:top w:val="single" w:sz="4" w:space="0" w:color="000000"/>
-              <w:left w:val="single" w:sz="4" w:space="0" w:color="000000"/>
-              <w:bottom w:val="single" w:sz="4" w:space="0" w:color="000000"/>
-              <w:right w:val="single" w:sz="4" w:space="0" w:color="000000"/>
-            </w:tcBorders>
-            <w:hideMark/>
-          </w:tcPr>
-          <w:p>
-            <w:pPr>
-              <w:rPr>
-                <w:rFonts w:ascii="Times New Roman" w:hAnsi="Times New Roman"/>
-                <w:sz w:val="24"/>
-                <w:szCs w:val="24"/>
-              </w:rPr>
-            </w:pPr>
-            <w:r>
-              <w:rPr>
-                <w:rFonts w:ascii="Times New Roman" w:hAnsi="Times New Roman"/>
-                <w:sz w:val="24"/>
-                <w:szCs w:val="24"/>
-              </w:rPr>
-              <w:t>Valid Input</w:t>
-            </w:r>
-          </w:p>
-        </w:tc>
-        <w:tc>
-          <w:tcPr>
-            <w:tcW w:w="1019" w:type="dxa"/>
-            <w:tcBorders>
-              <w:top w:val="single" w:sz="4" w:space="0" w:color="000000"/>
-              <w:left w:val="single" w:sz="4" w:space="0" w:color="000000"/>
-              <w:bottom w:val="single" w:sz="4" w:space="0" w:color="000000"/>
-              <w:right w:val="single" w:sz="4" w:space="0" w:color="000000"/>
-            </w:tcBorders>
-            <w:hideMark/>
-          </w:tcPr>
-          <w:p>
-            <w:pPr>
-              <w:rPr>
-                <w:rFonts w:ascii="Times New Roman" w:hAnsi="Times New Roman"/>
-                <w:sz w:val="24"/>
-                <w:szCs w:val="24"/>
-              </w:rPr>
-            </w:pPr>
-            <w:r>
-              <w:rPr>
-                <w:rFonts w:ascii="Times New Roman" w:hAnsi="Times New Roman"/>
-                <w:sz w:val="24"/>
-                <w:szCs w:val="24"/>
-              </w:rPr>
-              <w:t>Valid Input</w:t>
-            </w:r>
-          </w:p>
-        </w:tc>
-        <w:tc>
-          <w:tcPr>
-            <w:tcW w:w="1019" w:type="dxa"/>
-            <w:tcBorders>
-              <w:top w:val="single" w:sz="4" w:space="0" w:color="000000"/>
-              <w:left w:val="single" w:sz="4" w:space="0" w:color="000000"/>
-              <w:bottom w:val="single" w:sz="4" w:space="0" w:color="000000"/>
-              <w:right w:val="single" w:sz="4" w:space="0" w:color="000000"/>
-            </w:tcBorders>
-            <w:hideMark/>
-          </w:tcPr>
-          <w:p>
-            <w:pPr>
-              <w:rPr>
-                <w:rFonts w:ascii="Times New Roman" w:hAnsi="Times New Roman"/>
-                <w:sz w:val="24"/>
-                <w:szCs w:val="24"/>
-              </w:rPr>
-            </w:pPr>
-            <w:r>
-              <w:rPr>
-                <w:rFonts w:ascii="Times New Roman" w:hAnsi="Times New Roman"/>
-                <w:sz w:val="24"/>
-                <w:szCs w:val="24"/>
-              </w:rPr>
-              <w:t>Valid Input</w:t>
-            </w:r>
-          </w:p>
-        </w:tc>
-        <w:tc>
-          <w:tcPr>
-            <w:tcW w:w="1019" w:type="dxa"/>
-            <w:tcBorders>
-              <w:top w:val="single" w:sz="4" w:space="0" w:color="000000"/>
-              <w:left w:val="single" w:sz="4" w:space="0" w:color="000000"/>
-              <w:bottom w:val="single" w:sz="4" w:space="0" w:color="000000"/>
-              <w:right w:val="single" w:sz="4" w:space="0" w:color="000000"/>
-            </w:tcBorders>
-          </w:tcPr>
-          <w:p>
-            <w:pPr>
-              <w:rPr>
-                <w:rFonts w:ascii="Times New Roman" w:hAnsi="Times New Roman"/>
-                <w:sz w:val="24"/>
-                <w:szCs w:val="24"/>
-              </w:rPr>
-            </w:pPr>
-            <w:r>
-              <w:rPr>
-                <w:rFonts w:ascii="Times New Roman" w:hAnsi="Times New Roman"/>
-                <w:sz w:val="24"/>
-                <w:szCs w:val="24"/>
-              </w:rPr>
-              <w:t>Valid Input</w:t>
-            </w:r>
-          </w:p>
-        </w:tc>
-        <w:tc>
-          <w:tcPr>
-            <w:tcW w:w="1019" w:type="dxa"/>
-            <w:tcBorders>
-              <w:top w:val="single" w:sz="4" w:space="0" w:color="000000"/>
-              <w:left w:val="single" w:sz="4" w:space="0" w:color="000000"/>
-              <w:bottom w:val="single" w:sz="4" w:space="0" w:color="000000"/>
-              <w:right w:val="single" w:sz="4" w:space="0" w:color="000000"/>
-            </w:tcBorders>
-            <w:hideMark/>
-          </w:tcPr>
-          <w:p>
-            <w:pPr>
-              <w:rPr>
-                <w:rFonts w:ascii="Times New Roman" w:hAnsi="Times New Roman"/>
-                <w:sz w:val="24"/>
-                <w:szCs w:val="24"/>
-              </w:rPr>
-            </w:pPr>
-            <w:r>
-              <w:rPr>
-                <w:rFonts w:ascii="Times New Roman" w:hAnsi="Times New Roman"/>
-                <w:sz w:val="24"/>
-                <w:szCs w:val="24"/>
-              </w:rPr>
-              <w:t>Valid Input</w:t>
-            </w:r>
-          </w:p>
-        </w:tc>
-        <w:tc>
-          <w:tcPr>
-            <w:tcW w:w="1105" w:type="dxa"/>
-            <w:tcBorders>
-              <w:top w:val="single" w:sz="4" w:space="0" w:color="000000"/>
-              <w:left w:val="single" w:sz="4" w:space="0" w:color="000000"/>
-              <w:bottom w:val="single" w:sz="4" w:space="0" w:color="000000"/>
-              <w:right w:val="single" w:sz="4" w:space="0" w:color="000000"/>
-            </w:tcBorders>
-          </w:tcPr>
-          <w:p>
-            <w:pPr>
-              <w:rPr>
-                <w:rFonts w:ascii="Times New Roman" w:hAnsi="Times New Roman"/>
-                <w:sz w:val="24"/>
-                <w:szCs w:val="24"/>
-                <w:lang w:val="en-IN"/>
-              </w:rPr>
-            </w:pPr>
-            <w:r>
-              <w:rPr>
-                <w:rFonts w:ascii="Times New Roman" w:hAnsi="Times New Roman"/>
-                <w:sz w:val="24"/>
-                <w:szCs w:val="24"/>
-              </w:rPr>
-              <w:t>Valid Input</w:t>
-            </w:r>
-          </w:p>
-        </w:tc>
-        <w:tc>
-          <w:tcPr>
-            <w:tcW w:w="1105" w:type="dxa"/>
-            <w:tcBorders>
-              <w:top w:val="single" w:sz="4" w:space="0" w:color="000000"/>
-              <w:left w:val="single" w:sz="4" w:space="0" w:color="000000"/>
-              <w:bottom w:val="single" w:sz="4" w:space="0" w:color="000000"/>
-              <w:right w:val="single" w:sz="4" w:space="0" w:color="000000"/>
-            </w:tcBorders>
-            <w:hideMark/>
-          </w:tcPr>
-          <w:p>
-            <w:pPr>
-              <w:rPr>
-                <w:rFonts w:ascii="Times New Roman" w:hAnsi="Times New Roman"/>
-                <w:sz w:val="24"/>
-                <w:szCs w:val="24"/>
-              </w:rPr>
-            </w:pPr>
-            <w:r>
-              <w:rPr>
-                <w:rFonts w:ascii="Times New Roman" w:hAnsi="Times New Roman"/>
-                <w:sz w:val="24"/>
-                <w:szCs w:val="24"/>
-                <w:lang w:val="en-IN"/>
-              </w:rPr>
-              <w:t>Dish</w:t>
-            </w:r>
-            <w:r>
-              <w:rPr>
-                <w:rFonts w:ascii="Times New Roman" w:hAnsi="Times New Roman"/>
-                <w:sz w:val="24"/>
-                <w:szCs w:val="24"/>
-                <w:lang w:val="en-IN"/>
-              </w:rPr>
-              <w:t xml:space="preserve"> </w:t>
-            </w:r>
-            <w:r>
-              <w:rPr>
-                <w:rFonts w:ascii="Times New Roman" w:hAnsi="Times New Roman"/>
-                <w:sz w:val="24"/>
-                <w:szCs w:val="24"/>
               </w:rPr>
               <w:t>is added successfully</w:t>
             </w:r>
@@ -13592,7 +13653,7 @@
         </w:tc>
         <w:tc>
           <w:tcPr>
-            <w:tcW w:w="2164" w:type="dxa"/>
+            <w:tcW w:w="2182" w:type="dxa"/>
             <w:tcBorders>
               <w:top w:val="single" w:sz="4" w:space="0" w:color="000000"/>
               <w:left w:val="single" w:sz="4" w:space="0" w:color="000000"/>
@@ -13622,11 +13683,11 @@
       </w:tr>
       <w:tr>
         <w:trPr>
-          <w:trHeight w:val="390"/>
+          <w:trHeight w:val="381"/>
         </w:trPr>
         <w:tc>
           <w:tcPr>
-            <w:tcW w:w="1547" w:type="dxa"/>
+            <w:tcW w:w="1560" w:type="dxa"/>
             <w:tcBorders>
               <w:top w:val="single" w:sz="4" w:space="0" w:color="000000"/>
               <w:left w:val="single" w:sz="4" w:space="0" w:color="000000"/>
@@ -13663,7 +13724,7 @@
         </w:tc>
         <w:tc>
           <w:tcPr>
-            <w:tcW w:w="1615" w:type="dxa"/>
+            <w:tcW w:w="1628" w:type="dxa"/>
             <w:tcBorders>
               <w:top w:val="single" w:sz="4" w:space="0" w:color="000000"/>
               <w:left w:val="single" w:sz="4" w:space="0" w:color="000000"/>
@@ -13709,7 +13770,7 @@
         </w:tc>
         <w:tc>
           <w:tcPr>
-            <w:tcW w:w="1190" w:type="dxa"/>
+            <w:tcW w:w="1200" w:type="dxa"/>
             <w:tcBorders>
               <w:top w:val="single" w:sz="4" w:space="0" w:color="000000"/>
               <w:left w:val="single" w:sz="4" w:space="0" w:color="000000"/>
@@ -13737,7 +13798,7 @@
         </w:tc>
         <w:tc>
           <w:tcPr>
-            <w:tcW w:w="1019" w:type="dxa"/>
+            <w:tcW w:w="1027" w:type="dxa"/>
             <w:tcBorders>
               <w:top w:val="single" w:sz="4" w:space="0" w:color="000000"/>
               <w:left w:val="single" w:sz="4" w:space="0" w:color="000000"/>
@@ -13765,7 +13826,7 @@
         </w:tc>
         <w:tc>
           <w:tcPr>
-            <w:tcW w:w="934" w:type="dxa"/>
+            <w:tcW w:w="941" w:type="dxa"/>
             <w:tcBorders>
               <w:top w:val="single" w:sz="4" w:space="0" w:color="000000"/>
               <w:left w:val="single" w:sz="4" w:space="0" w:color="000000"/>
@@ -13793,7 +13854,7 @@
         </w:tc>
         <w:tc>
           <w:tcPr>
-            <w:tcW w:w="1019" w:type="dxa"/>
+            <w:tcW w:w="1027" w:type="dxa"/>
             <w:tcBorders>
               <w:top w:val="single" w:sz="4" w:space="0" w:color="000000"/>
               <w:left w:val="single" w:sz="4" w:space="0" w:color="000000"/>
@@ -13821,7 +13882,7 @@
         </w:tc>
         <w:tc>
           <w:tcPr>
-            <w:tcW w:w="1019" w:type="dxa"/>
+            <w:tcW w:w="1027" w:type="dxa"/>
             <w:tcBorders>
               <w:top w:val="single" w:sz="4" w:space="0" w:color="000000"/>
               <w:left w:val="single" w:sz="4" w:space="0" w:color="000000"/>
@@ -13849,7 +13910,7 @@
         </w:tc>
         <w:tc>
           <w:tcPr>
-            <w:tcW w:w="1019" w:type="dxa"/>
+            <w:tcW w:w="1027" w:type="dxa"/>
             <w:tcBorders>
               <w:top w:val="single" w:sz="4" w:space="0" w:color="000000"/>
               <w:left w:val="single" w:sz="4" w:space="0" w:color="000000"/>
@@ -13877,7 +13938,7 @@
         </w:tc>
         <w:tc>
           <w:tcPr>
-            <w:tcW w:w="1019" w:type="dxa"/>
+            <w:tcW w:w="1027" w:type="dxa"/>
             <w:tcBorders>
               <w:top w:val="single" w:sz="4" w:space="0" w:color="000000"/>
               <w:left w:val="single" w:sz="4" w:space="0" w:color="000000"/>
@@ -13905,7 +13966,7 @@
         </w:tc>
         <w:tc>
           <w:tcPr>
-            <w:tcW w:w="1105" w:type="dxa"/>
+            <w:tcW w:w="1114" w:type="dxa"/>
             <w:tcBorders>
               <w:top w:val="single" w:sz="4" w:space="0" w:color="000000"/>
               <w:left w:val="single" w:sz="4" w:space="0" w:color="000000"/>
@@ -13933,7 +13994,7 @@
         </w:tc>
         <w:tc>
           <w:tcPr>
-            <w:tcW w:w="1105" w:type="dxa"/>
+            <w:tcW w:w="1114" w:type="dxa"/>
             <w:tcBorders>
               <w:top w:val="single" w:sz="4" w:space="0" w:color="000000"/>
               <w:left w:val="single" w:sz="4" w:space="0" w:color="000000"/>
@@ -13971,7 +14032,7 @@
         </w:tc>
         <w:tc>
           <w:tcPr>
-            <w:tcW w:w="2164" w:type="dxa"/>
+            <w:tcW w:w="2182" w:type="dxa"/>
             <w:tcBorders>
               <w:top w:val="single" w:sz="4" w:space="0" w:color="000000"/>
               <w:left w:val="single" w:sz="4" w:space="0" w:color="000000"/>
@@ -14001,11 +14062,11 @@
       </w:tr>
       <w:tr>
         <w:trPr>
-          <w:trHeight w:val="390"/>
+          <w:trHeight w:val="381"/>
         </w:trPr>
         <w:tc>
           <w:tcPr>
-            <w:tcW w:w="1547" w:type="dxa"/>
+            <w:tcW w:w="1560" w:type="dxa"/>
             <w:tcBorders>
               <w:top w:val="single" w:sz="4" w:space="0" w:color="000000"/>
               <w:left w:val="single" w:sz="4" w:space="0" w:color="000000"/>
@@ -14043,7 +14104,7 @@
         </w:tc>
         <w:tc>
           <w:tcPr>
-            <w:tcW w:w="1615" w:type="dxa"/>
+            <w:tcW w:w="1628" w:type="dxa"/>
             <w:tcBorders>
               <w:top w:val="single" w:sz="4" w:space="0" w:color="000000"/>
               <w:left w:val="single" w:sz="4" w:space="0" w:color="000000"/>
@@ -14067,7 +14128,7 @@
                 <w:szCs w:val="24"/>
                 <w:lang w:val="en-IN"/>
               </w:rPr>
-              <w:t>Dish</w:t>
+              <w:t>Item</w:t>
             </w:r>
             <w:r>
               <w:rPr>
@@ -14090,7 +14151,7 @@
         </w:tc>
         <w:tc>
           <w:tcPr>
-            <w:tcW w:w="1190" w:type="dxa"/>
+            <w:tcW w:w="1200" w:type="dxa"/>
             <w:tcBorders>
               <w:top w:val="single" w:sz="4" w:space="0" w:color="000000"/>
               <w:left w:val="single" w:sz="4" w:space="0" w:color="000000"/>
@@ -14119,7 +14180,7 @@
         </w:tc>
         <w:tc>
           <w:tcPr>
-            <w:tcW w:w="1019" w:type="dxa"/>
+            <w:tcW w:w="1027" w:type="dxa"/>
             <w:tcBorders>
               <w:top w:val="single" w:sz="4" w:space="0" w:color="000000"/>
               <w:left w:val="single" w:sz="4" w:space="0" w:color="000000"/>
@@ -14148,7 +14209,7 @@
         </w:tc>
         <w:tc>
           <w:tcPr>
-            <w:tcW w:w="934" w:type="dxa"/>
+            <w:tcW w:w="941" w:type="dxa"/>
             <w:tcBorders>
               <w:top w:val="single" w:sz="4" w:space="0" w:color="000000"/>
               <w:left w:val="single" w:sz="4" w:space="0" w:color="000000"/>
@@ -14177,7 +14238,7 @@
         </w:tc>
         <w:tc>
           <w:tcPr>
-            <w:tcW w:w="1019" w:type="dxa"/>
+            <w:tcW w:w="1027" w:type="dxa"/>
             <w:tcBorders>
               <w:top w:val="single" w:sz="4" w:space="0" w:color="000000"/>
               <w:left w:val="single" w:sz="4" w:space="0" w:color="000000"/>
@@ -14206,7 +14267,7 @@
         </w:tc>
         <w:tc>
           <w:tcPr>
-            <w:tcW w:w="1019" w:type="dxa"/>
+            <w:tcW w:w="1027" w:type="dxa"/>
             <w:tcBorders>
               <w:top w:val="single" w:sz="4" w:space="0" w:color="000000"/>
               <w:left w:val="single" w:sz="4" w:space="0" w:color="000000"/>
@@ -14235,7 +14296,7 @@
         </w:tc>
         <w:tc>
           <w:tcPr>
-            <w:tcW w:w="1019" w:type="dxa"/>
+            <w:tcW w:w="1027" w:type="dxa"/>
             <w:tcBorders>
               <w:top w:val="single" w:sz="4" w:space="0" w:color="000000"/>
               <w:left w:val="single" w:sz="4" w:space="0" w:color="000000"/>
@@ -14263,7 +14324,7 @@
         </w:tc>
         <w:tc>
           <w:tcPr>
-            <w:tcW w:w="1019" w:type="dxa"/>
+            <w:tcW w:w="1027" w:type="dxa"/>
             <w:tcBorders>
               <w:top w:val="single" w:sz="4" w:space="0" w:color="000000"/>
               <w:left w:val="single" w:sz="4" w:space="0" w:color="000000"/>
@@ -14292,7 +14353,7 @@
         </w:tc>
         <w:tc>
           <w:tcPr>
-            <w:tcW w:w="1105" w:type="dxa"/>
+            <w:tcW w:w="1114" w:type="dxa"/>
             <w:tcBorders>
               <w:top w:val="single" w:sz="4" w:space="0" w:color="000000"/>
               <w:left w:val="single" w:sz="4" w:space="0" w:color="000000"/>
@@ -14320,7 +14381,7 @@
         </w:tc>
         <w:tc>
           <w:tcPr>
-            <w:tcW w:w="1105" w:type="dxa"/>
+            <w:tcW w:w="1114" w:type="dxa"/>
             <w:tcBorders>
               <w:top w:val="single" w:sz="4" w:space="0" w:color="000000"/>
               <w:left w:val="single" w:sz="4" w:space="0" w:color="000000"/>
@@ -14352,7 +14413,16 @@
                 <w:szCs w:val="24"/>
                 <w:lang w:val="en-IN"/>
               </w:rPr>
-              <w:t xml:space="preserve">Dish </w:t>
+              <w:t>Item</w:t>
+            </w:r>
+            <w:r>
+              <w:rPr>
+                <w:rFonts w:ascii="Times New Roman" w:hAnsi="Times New Roman"/>
+                <w:sz w:val="24"/>
+                <w:szCs w:val="24"/>
+                <w:lang w:val="en-IN"/>
+              </w:rPr>
+              <w:t xml:space="preserve"> </w:t>
             </w:r>
             <w:r>
               <w:rPr>
@@ -14366,7 +14436,7 @@
         </w:tc>
         <w:tc>
           <w:tcPr>
-            <w:tcW w:w="2164" w:type="dxa"/>
+            <w:tcW w:w="2182" w:type="dxa"/>
             <w:tcBorders>
               <w:top w:val="single" w:sz="4" w:space="0" w:color="000000"/>
               <w:left w:val="single" w:sz="4" w:space="0" w:color="000000"/>
@@ -14390,7 +14460,7 @@
                 <w:szCs w:val="24"/>
                 <w:lang w:val="en-IN"/>
               </w:rPr>
-              <w:t>Dish</w:t>
+              <w:t>Item</w:t>
             </w:r>
             <w:r>
               <w:rPr>
@@ -14422,11 +14492,11 @@
       </w:tr>
       <w:tr>
         <w:trPr>
-          <w:trHeight w:val="390"/>
+          <w:trHeight w:val="381"/>
         </w:trPr>
         <w:tc>
           <w:tcPr>
-            <w:tcW w:w="1547" w:type="dxa"/>
+            <w:tcW w:w="1560" w:type="dxa"/>
             <w:tcBorders>
               <w:top w:val="single" w:sz="4" w:space="0" w:color="000000"/>
               <w:left w:val="single" w:sz="4" w:space="0" w:color="000000"/>
@@ -14463,7 +14533,7 @@
         </w:tc>
         <w:tc>
           <w:tcPr>
-            <w:tcW w:w="1615" w:type="dxa"/>
+            <w:tcW w:w="1628" w:type="dxa"/>
             <w:tcBorders>
               <w:top w:val="single" w:sz="4" w:space="0" w:color="000000"/>
               <w:left w:val="single" w:sz="4" w:space="0" w:color="000000"/>
@@ -14487,7 +14557,7 @@
                 <w:szCs w:val="24"/>
                 <w:lang w:val="en-IN"/>
               </w:rPr>
-              <w:t>Dish</w:t>
+              <w:t>Item</w:t>
             </w:r>
             <w:r>
               <w:rPr>
@@ -14510,7 +14580,7 @@
         </w:tc>
         <w:tc>
           <w:tcPr>
-            <w:tcW w:w="1190" w:type="dxa"/>
+            <w:tcW w:w="1200" w:type="dxa"/>
             <w:tcBorders>
               <w:top w:val="single" w:sz="4" w:space="0" w:color="000000"/>
               <w:left w:val="single" w:sz="4" w:space="0" w:color="000000"/>
@@ -14538,7 +14608,7 @@
         </w:tc>
         <w:tc>
           <w:tcPr>
-            <w:tcW w:w="1019" w:type="dxa"/>
+            <w:tcW w:w="1027" w:type="dxa"/>
             <w:tcBorders>
               <w:top w:val="single" w:sz="4" w:space="0" w:color="000000"/>
               <w:left w:val="single" w:sz="4" w:space="0" w:color="000000"/>
@@ -14566,7 +14636,7 @@
         </w:tc>
         <w:tc>
           <w:tcPr>
-            <w:tcW w:w="934" w:type="dxa"/>
+            <w:tcW w:w="941" w:type="dxa"/>
             <w:tcBorders>
               <w:top w:val="single" w:sz="4" w:space="0" w:color="000000"/>
               <w:left w:val="single" w:sz="4" w:space="0" w:color="000000"/>
@@ -14594,7 +14664,7 @@
         </w:tc>
         <w:tc>
           <w:tcPr>
-            <w:tcW w:w="1019" w:type="dxa"/>
+            <w:tcW w:w="1027" w:type="dxa"/>
             <w:tcBorders>
               <w:top w:val="single" w:sz="4" w:space="0" w:color="000000"/>
               <w:left w:val="single" w:sz="4" w:space="0" w:color="000000"/>
@@ -14622,7 +14692,7 @@
         </w:tc>
         <w:tc>
           <w:tcPr>
-            <w:tcW w:w="1019" w:type="dxa"/>
+            <w:tcW w:w="1027" w:type="dxa"/>
             <w:tcBorders>
               <w:top w:val="single" w:sz="4" w:space="0" w:color="000000"/>
               <w:left w:val="single" w:sz="4" w:space="0" w:color="000000"/>
@@ -14650,7 +14720,7 @@
         </w:tc>
         <w:tc>
           <w:tcPr>
-            <w:tcW w:w="1019" w:type="dxa"/>
+            <w:tcW w:w="1027" w:type="dxa"/>
             <w:tcBorders>
               <w:top w:val="single" w:sz="4" w:space="0" w:color="000000"/>
               <w:left w:val="single" w:sz="4" w:space="0" w:color="000000"/>
@@ -14678,7 +14748,7 @@
         </w:tc>
         <w:tc>
           <w:tcPr>
-            <w:tcW w:w="1019" w:type="dxa"/>
+            <w:tcW w:w="1027" w:type="dxa"/>
             <w:tcBorders>
               <w:top w:val="single" w:sz="4" w:space="0" w:color="000000"/>
               <w:left w:val="single" w:sz="4" w:space="0" w:color="000000"/>
@@ -14706,7 +14776,7 @@
         </w:tc>
         <w:tc>
           <w:tcPr>
-            <w:tcW w:w="1105" w:type="dxa"/>
+            <w:tcW w:w="1114" w:type="dxa"/>
             <w:tcBorders>
               <w:top w:val="single" w:sz="4" w:space="0" w:color="000000"/>
               <w:left w:val="single" w:sz="4" w:space="0" w:color="000000"/>
@@ -14734,7 +14804,7 @@
         </w:tc>
         <w:tc>
           <w:tcPr>
-            <w:tcW w:w="1105" w:type="dxa"/>
+            <w:tcW w:w="1114" w:type="dxa"/>
             <w:tcBorders>
               <w:top w:val="single" w:sz="4" w:space="0" w:color="000000"/>
               <w:left w:val="single" w:sz="4" w:space="0" w:color="000000"/>
@@ -14765,7 +14835,16 @@
                 <w:szCs w:val="24"/>
                 <w:lang w:val="en-IN"/>
               </w:rPr>
-              <w:t xml:space="preserve">Dish </w:t>
+              <w:t>Item</w:t>
+            </w:r>
+            <w:r>
+              <w:rPr>
+                <w:rFonts w:ascii="Times New Roman" w:hAnsi="Times New Roman"/>
+                <w:sz w:val="24"/>
+                <w:szCs w:val="24"/>
+                <w:lang w:val="en-IN"/>
+              </w:rPr>
+              <w:t xml:space="preserve"> </w:t>
             </w:r>
             <w:r>
               <w:rPr>
@@ -14779,7 +14858,7 @@
         </w:tc>
         <w:tc>
           <w:tcPr>
-            <w:tcW w:w="2164" w:type="dxa"/>
+            <w:tcW w:w="2182" w:type="dxa"/>
             <w:tcBorders>
               <w:top w:val="single" w:sz="4" w:space="0" w:color="000000"/>
               <w:left w:val="single" w:sz="4" w:space="0" w:color="000000"/>
@@ -14803,7 +14882,7 @@
                 <w:szCs w:val="24"/>
                 <w:lang w:val="en-IN"/>
               </w:rPr>
-              <w:t>Dish</w:t>
+              <w:t>Item</w:t>
             </w:r>
             <w:r>
               <w:rPr>
@@ -14853,11 +14932,11 @@
       </w:tr>
       <w:tr>
         <w:trPr>
-          <w:trHeight w:val="390"/>
+          <w:trHeight w:val="381"/>
         </w:trPr>
         <w:tc>
           <w:tcPr>
-            <w:tcW w:w="1547" w:type="dxa"/>
+            <w:tcW w:w="1560" w:type="dxa"/>
             <w:tcBorders>
               <w:top w:val="single" w:sz="4" w:space="0" w:color="000000"/>
               <w:left w:val="single" w:sz="4" w:space="0" w:color="000000"/>
@@ -14895,30 +14974,38 @@
         </w:tc>
         <w:tc>
           <w:tcPr>
-            <w:tcW w:w="1615" w:type="dxa"/>
-            <w:tcBorders>
-              <w:top w:val="single" w:sz="4" w:space="0" w:color="000000"/>
-              <w:left w:val="single" w:sz="4" w:space="0" w:color="000000"/>
-              <w:bottom w:val="single" w:sz="4" w:space="0" w:color="000000"/>
-              <w:right w:val="single" w:sz="4" w:space="0" w:color="000000"/>
-            </w:tcBorders>
-            <w:hideMark/>
-          </w:tcPr>
-          <w:p>
-            <w:pPr>
-              <w:rPr>
-                <w:rFonts w:ascii="Times New Roman" w:hAnsi="Times New Roman"/>
-                <w:sz w:val="24"/>
-                <w:szCs w:val="24"/>
-              </w:rPr>
-            </w:pPr>
-            <w:r>
-              <w:rPr>
-                <w:rFonts w:ascii="Times New Roman" w:hAnsi="Times New Roman"/>
-                <w:sz w:val="24"/>
-                <w:szCs w:val="24"/>
-              </w:rPr>
-              <w:t xml:space="preserve">Dish detail </w:t>
+            <w:tcW w:w="1628" w:type="dxa"/>
+            <w:tcBorders>
+              <w:top w:val="single" w:sz="4" w:space="0" w:color="000000"/>
+              <w:left w:val="single" w:sz="4" w:space="0" w:color="000000"/>
+              <w:bottom w:val="single" w:sz="4" w:space="0" w:color="000000"/>
+              <w:right w:val="single" w:sz="4" w:space="0" w:color="000000"/>
+            </w:tcBorders>
+            <w:hideMark/>
+          </w:tcPr>
+          <w:p>
+            <w:pPr>
+              <w:rPr>
+                <w:rFonts w:ascii="Times New Roman" w:hAnsi="Times New Roman"/>
+                <w:sz w:val="24"/>
+                <w:szCs w:val="24"/>
+              </w:rPr>
+            </w:pPr>
+            <w:r>
+              <w:rPr>
+                <w:rFonts w:ascii="Times New Roman" w:hAnsi="Times New Roman"/>
+                <w:sz w:val="24"/>
+                <w:szCs w:val="24"/>
+              </w:rPr>
+              <w:t>Item</w:t>
+            </w:r>
+            <w:r>
+              <w:rPr>
+                <w:rFonts w:ascii="Times New Roman" w:hAnsi="Times New Roman"/>
+                <w:sz w:val="24"/>
+                <w:szCs w:val="24"/>
+              </w:rPr>
+              <w:t xml:space="preserve"> detail </w:t>
             </w:r>
             <w:r>
               <w:rPr>
@@ -14932,7 +15019,7 @@
         </w:tc>
         <w:tc>
           <w:tcPr>
-            <w:tcW w:w="1190" w:type="dxa"/>
+            <w:tcW w:w="1200" w:type="dxa"/>
             <w:tcBorders>
               <w:top w:val="single" w:sz="4" w:space="0" w:color="000000"/>
               <w:left w:val="single" w:sz="4" w:space="0" w:color="000000"/>
@@ -14961,7 +15048,7 @@
         </w:tc>
         <w:tc>
           <w:tcPr>
-            <w:tcW w:w="1019" w:type="dxa"/>
+            <w:tcW w:w="1027" w:type="dxa"/>
             <w:tcBorders>
               <w:top w:val="single" w:sz="4" w:space="0" w:color="000000"/>
               <w:left w:val="single" w:sz="4" w:space="0" w:color="000000"/>
@@ -14990,7 +15077,7 @@
         </w:tc>
         <w:tc>
           <w:tcPr>
-            <w:tcW w:w="934" w:type="dxa"/>
+            <w:tcW w:w="941" w:type="dxa"/>
             <w:tcBorders>
               <w:top w:val="single" w:sz="4" w:space="0" w:color="000000"/>
               <w:left w:val="single" w:sz="4" w:space="0" w:color="000000"/>
@@ -15019,7 +15106,7 @@
         </w:tc>
         <w:tc>
           <w:tcPr>
-            <w:tcW w:w="1019" w:type="dxa"/>
+            <w:tcW w:w="1027" w:type="dxa"/>
             <w:tcBorders>
               <w:top w:val="single" w:sz="4" w:space="0" w:color="000000"/>
               <w:left w:val="single" w:sz="4" w:space="0" w:color="000000"/>
@@ -15048,7 +15135,7 @@
         </w:tc>
         <w:tc>
           <w:tcPr>
-            <w:tcW w:w="1019" w:type="dxa"/>
+            <w:tcW w:w="1027" w:type="dxa"/>
             <w:tcBorders>
               <w:top w:val="single" w:sz="4" w:space="0" w:color="000000"/>
               <w:left w:val="single" w:sz="4" w:space="0" w:color="000000"/>
@@ -15077,7 +15164,7 @@
         </w:tc>
         <w:tc>
           <w:tcPr>
-            <w:tcW w:w="1019" w:type="dxa"/>
+            <w:tcW w:w="1027" w:type="dxa"/>
             <w:tcBorders>
               <w:top w:val="single" w:sz="4" w:space="0" w:color="000000"/>
               <w:left w:val="single" w:sz="4" w:space="0" w:color="000000"/>
@@ -15105,7 +15192,7 @@
         </w:tc>
         <w:tc>
           <w:tcPr>
-            <w:tcW w:w="1019" w:type="dxa"/>
+            <w:tcW w:w="1027" w:type="dxa"/>
             <w:tcBorders>
               <w:top w:val="single" w:sz="4" w:space="0" w:color="000000"/>
               <w:left w:val="single" w:sz="4" w:space="0" w:color="000000"/>
@@ -15134,7 +15221,7 @@
         </w:tc>
         <w:tc>
           <w:tcPr>
-            <w:tcW w:w="1105" w:type="dxa"/>
+            <w:tcW w:w="1114" w:type="dxa"/>
             <w:tcBorders>
               <w:top w:val="single" w:sz="4" w:space="0" w:color="000000"/>
               <w:left w:val="single" w:sz="4" w:space="0" w:color="000000"/>
@@ -15162,7 +15249,7 @@
         </w:tc>
         <w:tc>
           <w:tcPr>
-            <w:tcW w:w="1105" w:type="dxa"/>
+            <w:tcW w:w="1114" w:type="dxa"/>
             <w:tcBorders>
               <w:top w:val="single" w:sz="4" w:space="0" w:color="000000"/>
               <w:left w:val="single" w:sz="4" w:space="0" w:color="000000"/>
@@ -15194,7 +15281,7 @@
                 <w:szCs w:val="24"/>
                 <w:lang w:val="en-IN"/>
               </w:rPr>
-              <w:t>dish</w:t>
+              <w:t>item</w:t>
             </w:r>
             <w:r>
               <w:rPr>
@@ -15209,7 +15296,7 @@
         </w:tc>
         <w:tc>
           <w:tcPr>
-            <w:tcW w:w="2164" w:type="dxa"/>
+            <w:tcW w:w="2182" w:type="dxa"/>
             <w:tcBorders>
               <w:top w:val="single" w:sz="4" w:space="0" w:color="000000"/>
               <w:left w:val="single" w:sz="4" w:space="0" w:color="000000"/>
@@ -15233,18 +15320,27 @@
                 <w:szCs w:val="24"/>
                 <w:lang w:val="en-IN"/>
               </w:rPr>
-              <w:t>Dish detail is not in specified format.</w:t>
+              <w:t>Item</w:t>
+            </w:r>
+            <w:r>
+              <w:rPr>
+                <w:rFonts w:ascii="Times New Roman" w:hAnsi="Times New Roman"/>
+                <w:sz w:val="24"/>
+                <w:szCs w:val="24"/>
+                <w:lang w:val="en-IN"/>
+              </w:rPr>
+              <w:t xml:space="preserve"> detail is not in specified format.</w:t>
             </w:r>
           </w:p>
         </w:tc>
       </w:tr>
       <w:tr>
         <w:trPr>
-          <w:trHeight w:val="390"/>
+          <w:trHeight w:val="381"/>
         </w:trPr>
         <w:tc>
           <w:tcPr>
-            <w:tcW w:w="1547" w:type="dxa"/>
+            <w:tcW w:w="1560" w:type="dxa"/>
             <w:tcBorders>
               <w:top w:val="single" w:sz="4" w:space="0" w:color="000000"/>
               <w:left w:val="single" w:sz="4" w:space="0" w:color="000000"/>
@@ -15282,29 +15378,37 @@
         </w:tc>
         <w:tc>
           <w:tcPr>
-            <w:tcW w:w="1615" w:type="dxa"/>
-            <w:tcBorders>
-              <w:top w:val="single" w:sz="4" w:space="0" w:color="000000"/>
-              <w:left w:val="single" w:sz="4" w:space="0" w:color="000000"/>
-              <w:bottom w:val="single" w:sz="4" w:space="0" w:color="000000"/>
-              <w:right w:val="single" w:sz="4" w:space="0" w:color="000000"/>
-            </w:tcBorders>
-          </w:tcPr>
-          <w:p>
-            <w:pPr>
-              <w:rPr>
-                <w:rFonts w:ascii="Times New Roman" w:hAnsi="Times New Roman"/>
-                <w:sz w:val="24"/>
-                <w:szCs w:val="24"/>
-              </w:rPr>
-            </w:pPr>
-            <w:r>
-              <w:rPr>
-                <w:rFonts w:ascii="Times New Roman" w:hAnsi="Times New Roman"/>
-                <w:sz w:val="24"/>
-                <w:szCs w:val="24"/>
-              </w:rPr>
-              <w:t xml:space="preserve">Dish image </w:t>
+            <w:tcW w:w="1628" w:type="dxa"/>
+            <w:tcBorders>
+              <w:top w:val="single" w:sz="4" w:space="0" w:color="000000"/>
+              <w:left w:val="single" w:sz="4" w:space="0" w:color="000000"/>
+              <w:bottom w:val="single" w:sz="4" w:space="0" w:color="000000"/>
+              <w:right w:val="single" w:sz="4" w:space="0" w:color="000000"/>
+            </w:tcBorders>
+          </w:tcPr>
+          <w:p>
+            <w:pPr>
+              <w:rPr>
+                <w:rFonts w:ascii="Times New Roman" w:hAnsi="Times New Roman"/>
+                <w:sz w:val="24"/>
+                <w:szCs w:val="24"/>
+              </w:rPr>
+            </w:pPr>
+            <w:r>
+              <w:rPr>
+                <w:rFonts w:ascii="Times New Roman" w:hAnsi="Times New Roman"/>
+                <w:sz w:val="24"/>
+                <w:szCs w:val="24"/>
+              </w:rPr>
+              <w:t>Item</w:t>
+            </w:r>
+            <w:r>
+              <w:rPr>
+                <w:rFonts w:ascii="Times New Roman" w:hAnsi="Times New Roman"/>
+                <w:sz w:val="24"/>
+                <w:szCs w:val="24"/>
+              </w:rPr>
+              <w:t xml:space="preserve"> image </w:t>
             </w:r>
             <w:r>
               <w:rPr>
@@ -15318,7 +15422,7 @@
         </w:tc>
         <w:tc>
           <w:tcPr>
-            <w:tcW w:w="1190" w:type="dxa"/>
+            <w:tcW w:w="1200" w:type="dxa"/>
             <w:tcBorders>
               <w:top w:val="single" w:sz="4" w:space="0" w:color="000000"/>
               <w:left w:val="single" w:sz="4" w:space="0" w:color="000000"/>
@@ -15346,7 +15450,7 @@
         </w:tc>
         <w:tc>
           <w:tcPr>
-            <w:tcW w:w="1019" w:type="dxa"/>
+            <w:tcW w:w="1027" w:type="dxa"/>
             <w:tcBorders>
               <w:top w:val="single" w:sz="4" w:space="0" w:color="000000"/>
               <w:left w:val="single" w:sz="4" w:space="0" w:color="000000"/>
@@ -15374,7 +15478,7 @@
         </w:tc>
         <w:tc>
           <w:tcPr>
-            <w:tcW w:w="934" w:type="dxa"/>
+            <w:tcW w:w="941" w:type="dxa"/>
             <w:tcBorders>
               <w:top w:val="single" w:sz="4" w:space="0" w:color="000000"/>
               <w:left w:val="single" w:sz="4" w:space="0" w:color="000000"/>
@@ -15402,7 +15506,7 @@
         </w:tc>
         <w:tc>
           <w:tcPr>
-            <w:tcW w:w="1019" w:type="dxa"/>
+            <w:tcW w:w="1027" w:type="dxa"/>
             <w:tcBorders>
               <w:top w:val="single" w:sz="4" w:space="0" w:color="000000"/>
               <w:left w:val="single" w:sz="4" w:space="0" w:color="000000"/>
@@ -15430,7 +15534,7 @@
         </w:tc>
         <w:tc>
           <w:tcPr>
-            <w:tcW w:w="1019" w:type="dxa"/>
+            <w:tcW w:w="1027" w:type="dxa"/>
             <w:tcBorders>
               <w:top w:val="single" w:sz="4" w:space="0" w:color="000000"/>
               <w:left w:val="single" w:sz="4" w:space="0" w:color="000000"/>
@@ -15458,7 +15562,7 @@
         </w:tc>
         <w:tc>
           <w:tcPr>
-            <w:tcW w:w="1019" w:type="dxa"/>
+            <w:tcW w:w="1027" w:type="dxa"/>
             <w:tcBorders>
               <w:top w:val="single" w:sz="4" w:space="0" w:color="000000"/>
               <w:left w:val="single" w:sz="4" w:space="0" w:color="000000"/>
@@ -15486,7 +15590,7 @@
         </w:tc>
         <w:tc>
           <w:tcPr>
-            <w:tcW w:w="1019" w:type="dxa"/>
+            <w:tcW w:w="1027" w:type="dxa"/>
             <w:tcBorders>
               <w:top w:val="single" w:sz="4" w:space="0" w:color="000000"/>
               <w:left w:val="single" w:sz="4" w:space="0" w:color="000000"/>
@@ -15514,7 +15618,7 @@
         </w:tc>
         <w:tc>
           <w:tcPr>
-            <w:tcW w:w="1105" w:type="dxa"/>
+            <w:tcW w:w="1114" w:type="dxa"/>
             <w:tcBorders>
               <w:top w:val="single" w:sz="4" w:space="0" w:color="000000"/>
               <w:left w:val="single" w:sz="4" w:space="0" w:color="000000"/>
@@ -15542,7 +15646,7 @@
         </w:tc>
         <w:tc>
           <w:tcPr>
-            <w:tcW w:w="1105" w:type="dxa"/>
+            <w:tcW w:w="1114" w:type="dxa"/>
             <w:tcBorders>
               <w:top w:val="single" w:sz="4" w:space="0" w:color="000000"/>
               <w:left w:val="single" w:sz="4" w:space="0" w:color="000000"/>
@@ -15573,7 +15677,7 @@
                 <w:szCs w:val="24"/>
                 <w:lang w:val="en-IN"/>
               </w:rPr>
-              <w:t>dish</w:t>
+              <w:t>item</w:t>
             </w:r>
             <w:r>
               <w:rPr>
@@ -15588,7 +15692,7 @@
         </w:tc>
         <w:tc>
           <w:tcPr>
-            <w:tcW w:w="2164" w:type="dxa"/>
+            <w:tcW w:w="2182" w:type="dxa"/>
             <w:tcBorders>
               <w:top w:val="single" w:sz="4" w:space="0" w:color="000000"/>
               <w:left w:val="single" w:sz="4" w:space="0" w:color="000000"/>
@@ -15612,7 +15716,16 @@
                 <w:szCs w:val="24"/>
                 <w:lang w:val="en-IN"/>
               </w:rPr>
-              <w:t>Dish image is not in specified format. (</w:t>
+              <w:t>Item</w:t>
+            </w:r>
+            <w:r>
+              <w:rPr>
+                <w:rFonts w:ascii="Times New Roman" w:hAnsi="Times New Roman"/>
+                <w:sz w:val="24"/>
+                <w:szCs w:val="24"/>
+                <w:lang w:val="en-IN"/>
+              </w:rPr>
+              <w:t xml:space="preserve"> image is not in specified format. (</w:t>
             </w:r>
             <w:proofErr w:type="gramStart"/>
             <w:r>
@@ -15639,11 +15752,11 @@
       </w:tr>
       <w:tr>
         <w:trPr>
-          <w:trHeight w:val="390"/>
+          <w:trHeight w:val="381"/>
         </w:trPr>
         <w:tc>
           <w:tcPr>
-            <w:tcW w:w="1547" w:type="dxa"/>
+            <w:tcW w:w="1560" w:type="dxa"/>
             <w:tcBorders>
               <w:top w:val="single" w:sz="4" w:space="0" w:color="000000"/>
               <w:left w:val="single" w:sz="4" w:space="0" w:color="000000"/>
@@ -15680,29 +15793,37 @@
         </w:tc>
         <w:tc>
           <w:tcPr>
-            <w:tcW w:w="1615" w:type="dxa"/>
-            <w:tcBorders>
-              <w:top w:val="single" w:sz="4" w:space="0" w:color="000000"/>
-              <w:left w:val="single" w:sz="4" w:space="0" w:color="000000"/>
-              <w:bottom w:val="single" w:sz="4" w:space="0" w:color="000000"/>
-              <w:right w:val="single" w:sz="4" w:space="0" w:color="000000"/>
-            </w:tcBorders>
-          </w:tcPr>
-          <w:p>
-            <w:pPr>
-              <w:rPr>
-                <w:rFonts w:ascii="Times New Roman" w:hAnsi="Times New Roman"/>
-                <w:sz w:val="24"/>
-                <w:szCs w:val="24"/>
-              </w:rPr>
-            </w:pPr>
-            <w:r>
-              <w:rPr>
-                <w:rFonts w:ascii="Times New Roman" w:hAnsi="Times New Roman"/>
-                <w:sz w:val="24"/>
-                <w:szCs w:val="24"/>
-              </w:rPr>
-              <w:t xml:space="preserve">Dish price </w:t>
+            <w:tcW w:w="1628" w:type="dxa"/>
+            <w:tcBorders>
+              <w:top w:val="single" w:sz="4" w:space="0" w:color="000000"/>
+              <w:left w:val="single" w:sz="4" w:space="0" w:color="000000"/>
+              <w:bottom w:val="single" w:sz="4" w:space="0" w:color="000000"/>
+              <w:right w:val="single" w:sz="4" w:space="0" w:color="000000"/>
+            </w:tcBorders>
+          </w:tcPr>
+          <w:p>
+            <w:pPr>
+              <w:rPr>
+                <w:rFonts w:ascii="Times New Roman" w:hAnsi="Times New Roman"/>
+                <w:sz w:val="24"/>
+                <w:szCs w:val="24"/>
+              </w:rPr>
+            </w:pPr>
+            <w:r>
+              <w:rPr>
+                <w:rFonts w:ascii="Times New Roman" w:hAnsi="Times New Roman"/>
+                <w:sz w:val="24"/>
+                <w:szCs w:val="24"/>
+              </w:rPr>
+              <w:t>Item</w:t>
+            </w:r>
+            <w:r>
+              <w:rPr>
+                <w:rFonts w:ascii="Times New Roman" w:hAnsi="Times New Roman"/>
+                <w:sz w:val="24"/>
+                <w:szCs w:val="24"/>
+              </w:rPr>
+              <w:t xml:space="preserve"> price </w:t>
             </w:r>
             <w:r>
               <w:rPr>
@@ -15716,7 +15837,7 @@
         </w:tc>
         <w:tc>
           <w:tcPr>
-            <w:tcW w:w="1190" w:type="dxa"/>
+            <w:tcW w:w="1200" w:type="dxa"/>
             <w:tcBorders>
               <w:top w:val="single" w:sz="4" w:space="0" w:color="000000"/>
               <w:left w:val="single" w:sz="4" w:space="0" w:color="000000"/>
@@ -15744,7 +15865,7 @@
         </w:tc>
         <w:tc>
           <w:tcPr>
-            <w:tcW w:w="1019" w:type="dxa"/>
+            <w:tcW w:w="1027" w:type="dxa"/>
             <w:tcBorders>
               <w:top w:val="single" w:sz="4" w:space="0" w:color="000000"/>
               <w:left w:val="single" w:sz="4" w:space="0" w:color="000000"/>
@@ -15772,7 +15893,7 @@
         </w:tc>
         <w:tc>
           <w:tcPr>
-            <w:tcW w:w="934" w:type="dxa"/>
+            <w:tcW w:w="941" w:type="dxa"/>
             <w:tcBorders>
               <w:top w:val="single" w:sz="4" w:space="0" w:color="000000"/>
               <w:left w:val="single" w:sz="4" w:space="0" w:color="000000"/>
@@ -15800,7 +15921,7 @@
         </w:tc>
         <w:tc>
           <w:tcPr>
-            <w:tcW w:w="1019" w:type="dxa"/>
+            <w:tcW w:w="1027" w:type="dxa"/>
             <w:tcBorders>
               <w:top w:val="single" w:sz="4" w:space="0" w:color="000000"/>
               <w:left w:val="single" w:sz="4" w:space="0" w:color="000000"/>
@@ -15828,7 +15949,7 @@
         </w:tc>
         <w:tc>
           <w:tcPr>
-            <w:tcW w:w="1019" w:type="dxa"/>
+            <w:tcW w:w="1027" w:type="dxa"/>
             <w:tcBorders>
               <w:top w:val="single" w:sz="4" w:space="0" w:color="000000"/>
               <w:left w:val="single" w:sz="4" w:space="0" w:color="000000"/>
@@ -15856,7 +15977,7 @@
         </w:tc>
         <w:tc>
           <w:tcPr>
-            <w:tcW w:w="1019" w:type="dxa"/>
+            <w:tcW w:w="1027" w:type="dxa"/>
             <w:tcBorders>
               <w:top w:val="single" w:sz="4" w:space="0" w:color="000000"/>
               <w:left w:val="single" w:sz="4" w:space="0" w:color="000000"/>
@@ -15884,7 +16005,7 @@
         </w:tc>
         <w:tc>
           <w:tcPr>
-            <w:tcW w:w="1019" w:type="dxa"/>
+            <w:tcW w:w="1027" w:type="dxa"/>
             <w:tcBorders>
               <w:top w:val="single" w:sz="4" w:space="0" w:color="000000"/>
               <w:left w:val="single" w:sz="4" w:space="0" w:color="000000"/>
@@ -15912,7 +16033,7 @@
         </w:tc>
         <w:tc>
           <w:tcPr>
-            <w:tcW w:w="1105" w:type="dxa"/>
+            <w:tcW w:w="1114" w:type="dxa"/>
             <w:tcBorders>
               <w:top w:val="single" w:sz="4" w:space="0" w:color="000000"/>
               <w:left w:val="single" w:sz="4" w:space="0" w:color="000000"/>
@@ -15940,7 +16061,7 @@
         </w:tc>
         <w:tc>
           <w:tcPr>
-            <w:tcW w:w="1105" w:type="dxa"/>
+            <w:tcW w:w="1114" w:type="dxa"/>
             <w:tcBorders>
               <w:top w:val="single" w:sz="4" w:space="0" w:color="000000"/>
               <w:left w:val="single" w:sz="4" w:space="0" w:color="000000"/>
@@ -15971,7 +16092,7 @@
                 <w:szCs w:val="24"/>
                 <w:lang w:val="en-IN"/>
               </w:rPr>
-              <w:t>dish</w:t>
+              <w:t>item</w:t>
             </w:r>
             <w:r>
               <w:rPr>
@@ -15986,7 +16107,7 @@
         </w:tc>
         <w:tc>
           <w:tcPr>
-            <w:tcW w:w="2164" w:type="dxa"/>
+            <w:tcW w:w="2182" w:type="dxa"/>
             <w:tcBorders>
               <w:top w:val="single" w:sz="4" w:space="0" w:color="000000"/>
               <w:left w:val="single" w:sz="4" w:space="0" w:color="000000"/>
@@ -16010,18 +16131,27 @@
                 <w:szCs w:val="24"/>
                 <w:lang w:val="en-IN"/>
               </w:rPr>
-              <w:t>Dish price is not in specified format.</w:t>
+              <w:t>Item</w:t>
+            </w:r>
+            <w:r>
+              <w:rPr>
+                <w:rFonts w:ascii="Times New Roman" w:hAnsi="Times New Roman"/>
+                <w:sz w:val="24"/>
+                <w:szCs w:val="24"/>
+                <w:lang w:val="en-IN"/>
+              </w:rPr>
+              <w:t xml:space="preserve"> price is not in specified format.</w:t>
             </w:r>
           </w:p>
         </w:tc>
       </w:tr>
       <w:tr>
         <w:trPr>
-          <w:trHeight w:val="390"/>
+          <w:trHeight w:val="381"/>
         </w:trPr>
         <w:tc>
           <w:tcPr>
-            <w:tcW w:w="1547" w:type="dxa"/>
+            <w:tcW w:w="1560" w:type="dxa"/>
             <w:tcBorders>
               <w:top w:val="single" w:sz="4" w:space="0" w:color="000000"/>
               <w:left w:val="single" w:sz="4" w:space="0" w:color="000000"/>
@@ -16059,48 +16189,30 @@
         </w:tc>
         <w:tc>
           <w:tcPr>
-            <w:tcW w:w="1615" w:type="dxa"/>
-            <w:tcBorders>
-              <w:top w:val="single" w:sz="4" w:space="0" w:color="000000"/>
-              <w:left w:val="single" w:sz="4" w:space="0" w:color="000000"/>
-              <w:bottom w:val="single" w:sz="4" w:space="0" w:color="000000"/>
-              <w:right w:val="single" w:sz="4" w:space="0" w:color="000000"/>
-            </w:tcBorders>
-            <w:hideMark/>
-          </w:tcPr>
-          <w:p>
-            <w:pPr>
-              <w:rPr>
-                <w:rFonts w:ascii="Times New Roman" w:hAnsi="Times New Roman"/>
-                <w:sz w:val="24"/>
-                <w:szCs w:val="24"/>
-              </w:rPr>
-            </w:pPr>
-            <w:r>
-              <w:rPr>
-                <w:rFonts w:ascii="Times New Roman" w:hAnsi="Times New Roman"/>
-                <w:sz w:val="24"/>
-                <w:szCs w:val="24"/>
-              </w:rPr>
-              <w:t xml:space="preserve">Update </w:t>
-            </w:r>
-            <w:proofErr w:type="gramStart"/>
-            <w:r>
-              <w:rPr>
-                <w:rFonts w:ascii="Times New Roman" w:hAnsi="Times New Roman"/>
-                <w:sz w:val="24"/>
-                <w:szCs w:val="24"/>
-              </w:rPr>
-              <w:t>an</w:t>
-            </w:r>
-            <w:proofErr w:type="gramEnd"/>
-            <w:r>
-              <w:rPr>
-                <w:rFonts w:ascii="Times New Roman" w:hAnsi="Times New Roman"/>
-                <w:sz w:val="24"/>
-                <w:szCs w:val="24"/>
-              </w:rPr>
-              <w:t xml:space="preserve">  </w:t>
+            <w:tcW w:w="1628" w:type="dxa"/>
+            <w:tcBorders>
+              <w:top w:val="single" w:sz="4" w:space="0" w:color="000000"/>
+              <w:left w:val="single" w:sz="4" w:space="0" w:color="000000"/>
+              <w:bottom w:val="single" w:sz="4" w:space="0" w:color="000000"/>
+              <w:right w:val="single" w:sz="4" w:space="0" w:color="000000"/>
+            </w:tcBorders>
+            <w:hideMark/>
+          </w:tcPr>
+          <w:p>
+            <w:pPr>
+              <w:rPr>
+                <w:rFonts w:ascii="Times New Roman" w:hAnsi="Times New Roman"/>
+                <w:sz w:val="24"/>
+                <w:szCs w:val="24"/>
+              </w:rPr>
+            </w:pPr>
+            <w:r>
+              <w:rPr>
+                <w:rFonts w:ascii="Times New Roman" w:hAnsi="Times New Roman"/>
+                <w:sz w:val="24"/>
+                <w:szCs w:val="24"/>
+              </w:rPr>
+              <w:t xml:space="preserve">Update an  </w:t>
             </w:r>
             <w:r>
               <w:rPr>
@@ -16118,13 +16230,13 @@
                 <w:szCs w:val="24"/>
                 <w:lang w:val="en-IN"/>
               </w:rPr>
-              <w:t>Dish</w:t>
-            </w:r>
-          </w:p>
-        </w:tc>
-        <w:tc>
-          <w:tcPr>
-            <w:tcW w:w="1190" w:type="dxa"/>
+              <w:t>Item</w:t>
+            </w:r>
+          </w:p>
+        </w:tc>
+        <w:tc>
+          <w:tcPr>
+            <w:tcW w:w="1200" w:type="dxa"/>
             <w:tcBorders>
               <w:top w:val="single" w:sz="4" w:space="0" w:color="000000"/>
               <w:left w:val="single" w:sz="4" w:space="0" w:color="000000"/>
@@ -16153,7 +16265,7 @@
         </w:tc>
         <w:tc>
           <w:tcPr>
-            <w:tcW w:w="1019" w:type="dxa"/>
+            <w:tcW w:w="1027" w:type="dxa"/>
             <w:tcBorders>
               <w:top w:val="single" w:sz="4" w:space="0" w:color="000000"/>
               <w:left w:val="single" w:sz="4" w:space="0" w:color="000000"/>
@@ -16182,7 +16294,7 @@
         </w:tc>
         <w:tc>
           <w:tcPr>
-            <w:tcW w:w="934" w:type="dxa"/>
+            <w:tcW w:w="941" w:type="dxa"/>
             <w:tcBorders>
               <w:top w:val="single" w:sz="4" w:space="0" w:color="000000"/>
               <w:left w:val="single" w:sz="4" w:space="0" w:color="000000"/>
@@ -16211,7 +16323,7 @@
         </w:tc>
         <w:tc>
           <w:tcPr>
-            <w:tcW w:w="1019" w:type="dxa"/>
+            <w:tcW w:w="1027" w:type="dxa"/>
             <w:tcBorders>
               <w:top w:val="single" w:sz="4" w:space="0" w:color="000000"/>
               <w:left w:val="single" w:sz="4" w:space="0" w:color="000000"/>
@@ -16240,7 +16352,7 @@
         </w:tc>
         <w:tc>
           <w:tcPr>
-            <w:tcW w:w="1019" w:type="dxa"/>
+            <w:tcW w:w="1027" w:type="dxa"/>
             <w:tcBorders>
               <w:top w:val="single" w:sz="4" w:space="0" w:color="000000"/>
               <w:left w:val="single" w:sz="4" w:space="0" w:color="000000"/>
@@ -16269,7 +16381,7 @@
         </w:tc>
         <w:tc>
           <w:tcPr>
-            <w:tcW w:w="1019" w:type="dxa"/>
+            <w:tcW w:w="1027" w:type="dxa"/>
             <w:tcBorders>
               <w:top w:val="single" w:sz="4" w:space="0" w:color="000000"/>
               <w:left w:val="single" w:sz="4" w:space="0" w:color="000000"/>
@@ -16297,7 +16409,7 @@
         </w:tc>
         <w:tc>
           <w:tcPr>
-            <w:tcW w:w="1019" w:type="dxa"/>
+            <w:tcW w:w="1027" w:type="dxa"/>
             <w:tcBorders>
               <w:top w:val="single" w:sz="4" w:space="0" w:color="000000"/>
               <w:left w:val="single" w:sz="4" w:space="0" w:color="000000"/>
@@ -16326,7 +16438,7 @@
         </w:tc>
         <w:tc>
           <w:tcPr>
-            <w:tcW w:w="1105" w:type="dxa"/>
+            <w:tcW w:w="1114" w:type="dxa"/>
             <w:tcBorders>
               <w:top w:val="single" w:sz="4" w:space="0" w:color="000000"/>
               <w:left w:val="single" w:sz="4" w:space="0" w:color="000000"/>
@@ -16355,7 +16467,7 @@
         </w:tc>
         <w:tc>
           <w:tcPr>
-            <w:tcW w:w="1105" w:type="dxa"/>
+            <w:tcW w:w="1114" w:type="dxa"/>
             <w:tcBorders>
               <w:top w:val="single" w:sz="4" w:space="0" w:color="000000"/>
               <w:left w:val="single" w:sz="4" w:space="0" w:color="000000"/>
@@ -16379,7 +16491,7 @@
                 <w:szCs w:val="24"/>
                 <w:lang w:val="en-IN"/>
               </w:rPr>
-              <w:t>Dish</w:t>
+              <w:t>Item</w:t>
             </w:r>
             <w:r>
               <w:rPr>
@@ -16402,7 +16514,7 @@
         </w:tc>
         <w:tc>
           <w:tcPr>
-            <w:tcW w:w="2164" w:type="dxa"/>
+            <w:tcW w:w="2182" w:type="dxa"/>
             <w:tcBorders>
               <w:top w:val="single" w:sz="4" w:space="0" w:color="000000"/>
               <w:left w:val="single" w:sz="4" w:space="0" w:color="000000"/>
@@ -16432,11 +16544,11 @@
       </w:tr>
       <w:tr>
         <w:trPr>
-          <w:trHeight w:val="390"/>
+          <w:trHeight w:val="381"/>
         </w:trPr>
         <w:tc>
           <w:tcPr>
-            <w:tcW w:w="1547" w:type="dxa"/>
+            <w:tcW w:w="1560" w:type="dxa"/>
             <w:tcBorders>
               <w:top w:val="single" w:sz="4" w:space="0" w:color="000000"/>
               <w:left w:val="single" w:sz="4" w:space="0" w:color="000000"/>
@@ -16474,46 +16586,307 @@
         </w:tc>
         <w:tc>
           <w:tcPr>
-            <w:tcW w:w="1615" w:type="dxa"/>
-            <w:tcBorders>
-              <w:top w:val="single" w:sz="4" w:space="0" w:color="000000"/>
-              <w:left w:val="single" w:sz="4" w:space="0" w:color="000000"/>
-              <w:bottom w:val="single" w:sz="4" w:space="0" w:color="000000"/>
-              <w:right w:val="single" w:sz="4" w:space="0" w:color="000000"/>
-            </w:tcBorders>
-            <w:hideMark/>
-          </w:tcPr>
-          <w:p>
-            <w:pPr>
-              <w:rPr>
-                <w:rFonts w:ascii="Times New Roman" w:hAnsi="Times New Roman"/>
-                <w:sz w:val="24"/>
-                <w:szCs w:val="24"/>
-              </w:rPr>
-            </w:pPr>
-            <w:r>
-              <w:rPr>
-                <w:rFonts w:ascii="Times New Roman" w:hAnsi="Times New Roman"/>
-                <w:sz w:val="24"/>
-                <w:szCs w:val="24"/>
-              </w:rPr>
-              <w:t xml:space="preserve">Delete </w:t>
-            </w:r>
-            <w:proofErr w:type="gramStart"/>
-            <w:r>
-              <w:rPr>
-                <w:rFonts w:ascii="Times New Roman" w:hAnsi="Times New Roman"/>
-                <w:sz w:val="24"/>
-                <w:szCs w:val="24"/>
-              </w:rPr>
-              <w:t>an</w:t>
-            </w:r>
-            <w:proofErr w:type="gramEnd"/>
-            <w:r>
-              <w:rPr>
-                <w:rFonts w:ascii="Times New Roman" w:hAnsi="Times New Roman"/>
-                <w:sz w:val="24"/>
-                <w:szCs w:val="24"/>
+            <w:tcW w:w="1628" w:type="dxa"/>
+            <w:tcBorders>
+              <w:top w:val="single" w:sz="4" w:space="0" w:color="000000"/>
+              <w:left w:val="single" w:sz="4" w:space="0" w:color="000000"/>
+              <w:bottom w:val="single" w:sz="4" w:space="0" w:color="000000"/>
+              <w:right w:val="single" w:sz="4" w:space="0" w:color="000000"/>
+            </w:tcBorders>
+            <w:hideMark/>
+          </w:tcPr>
+          <w:p>
+            <w:pPr>
+              <w:rPr>
+                <w:rFonts w:ascii="Times New Roman" w:hAnsi="Times New Roman"/>
+                <w:sz w:val="24"/>
+                <w:szCs w:val="24"/>
+              </w:rPr>
+            </w:pPr>
+            <w:r>
+              <w:rPr>
+                <w:rFonts w:ascii="Times New Roman" w:hAnsi="Times New Roman"/>
+                <w:sz w:val="24"/>
+                <w:szCs w:val="24"/>
+              </w:rPr>
+              <w:t xml:space="preserve">Delete an </w:t>
+            </w:r>
+            <w:r>
+              <w:rPr>
+                <w:rFonts w:ascii="Times New Roman" w:hAnsi="Times New Roman"/>
+                <w:sz w:val="24"/>
+                <w:szCs w:val="24"/>
+                <w:lang w:val="en-IN"/>
+              </w:rPr>
+              <w:t>Item</w:t>
+            </w:r>
+          </w:p>
+        </w:tc>
+        <w:tc>
+          <w:tcPr>
+            <w:tcW w:w="1200" w:type="dxa"/>
+            <w:tcBorders>
+              <w:top w:val="single" w:sz="4" w:space="0" w:color="000000"/>
+              <w:left w:val="single" w:sz="4" w:space="0" w:color="000000"/>
+              <w:bottom w:val="single" w:sz="4" w:space="0" w:color="000000"/>
+              <w:right w:val="single" w:sz="4" w:space="0" w:color="000000"/>
+            </w:tcBorders>
+            <w:hideMark/>
+          </w:tcPr>
+          <w:p>
+            <w:pPr>
+              <w:rPr>
+                <w:rFonts w:ascii="Times New Roman" w:hAnsi="Times New Roman"/>
+                <w:sz w:val="24"/>
+                <w:szCs w:val="24"/>
+              </w:rPr>
+            </w:pPr>
+            <w:r>
+              <w:rPr>
+                <w:rFonts w:ascii="Times New Roman" w:hAnsi="Times New Roman"/>
+                <w:sz w:val="24"/>
+                <w:szCs w:val="24"/>
+              </w:rPr>
+              <w:t>Valid Input</w:t>
+            </w:r>
+          </w:p>
+        </w:tc>
+        <w:tc>
+          <w:tcPr>
+            <w:tcW w:w="1027" w:type="dxa"/>
+            <w:tcBorders>
+              <w:top w:val="single" w:sz="4" w:space="0" w:color="000000"/>
+              <w:left w:val="single" w:sz="4" w:space="0" w:color="000000"/>
+              <w:bottom w:val="single" w:sz="4" w:space="0" w:color="000000"/>
+              <w:right w:val="single" w:sz="4" w:space="0" w:color="000000"/>
+            </w:tcBorders>
+            <w:hideMark/>
+          </w:tcPr>
+          <w:p>
+            <w:pPr>
+              <w:rPr>
+                <w:rFonts w:ascii="Times New Roman" w:hAnsi="Times New Roman"/>
+                <w:sz w:val="24"/>
+                <w:szCs w:val="24"/>
+              </w:rPr>
+            </w:pPr>
+            <w:r>
+              <w:rPr>
+                <w:rFonts w:ascii="Times New Roman" w:hAnsi="Times New Roman"/>
+                <w:sz w:val="24"/>
+                <w:szCs w:val="24"/>
+              </w:rPr>
+              <w:t>n/a</w:t>
+            </w:r>
+          </w:p>
+        </w:tc>
+        <w:tc>
+          <w:tcPr>
+            <w:tcW w:w="941" w:type="dxa"/>
+            <w:tcBorders>
+              <w:top w:val="single" w:sz="4" w:space="0" w:color="000000"/>
+              <w:left w:val="single" w:sz="4" w:space="0" w:color="000000"/>
+              <w:bottom w:val="single" w:sz="4" w:space="0" w:color="000000"/>
+              <w:right w:val="single" w:sz="4" w:space="0" w:color="000000"/>
+            </w:tcBorders>
+            <w:hideMark/>
+          </w:tcPr>
+          <w:p>
+            <w:pPr>
+              <w:rPr>
+                <w:rFonts w:ascii="Times New Roman" w:hAnsi="Times New Roman"/>
+                <w:sz w:val="24"/>
+                <w:szCs w:val="24"/>
+              </w:rPr>
+            </w:pPr>
+            <w:r>
+              <w:rPr>
+                <w:rFonts w:ascii="Times New Roman" w:hAnsi="Times New Roman"/>
+                <w:sz w:val="24"/>
+                <w:szCs w:val="24"/>
+              </w:rPr>
+              <w:t>n/a</w:t>
+            </w:r>
+          </w:p>
+        </w:tc>
+        <w:tc>
+          <w:tcPr>
+            <w:tcW w:w="1027" w:type="dxa"/>
+            <w:tcBorders>
+              <w:top w:val="single" w:sz="4" w:space="0" w:color="000000"/>
+              <w:left w:val="single" w:sz="4" w:space="0" w:color="000000"/>
+              <w:bottom w:val="single" w:sz="4" w:space="0" w:color="000000"/>
+              <w:right w:val="single" w:sz="4" w:space="0" w:color="000000"/>
+            </w:tcBorders>
+            <w:hideMark/>
+          </w:tcPr>
+          <w:p>
+            <w:pPr>
+              <w:rPr>
+                <w:rFonts w:ascii="Times New Roman" w:hAnsi="Times New Roman"/>
+                <w:sz w:val="24"/>
+                <w:szCs w:val="24"/>
+              </w:rPr>
+            </w:pPr>
+            <w:r>
+              <w:rPr>
+                <w:rFonts w:ascii="Times New Roman" w:hAnsi="Times New Roman"/>
+                <w:sz w:val="24"/>
+                <w:szCs w:val="24"/>
+              </w:rPr>
+              <w:t>n/a</w:t>
+            </w:r>
+          </w:p>
+        </w:tc>
+        <w:tc>
+          <w:tcPr>
+            <w:tcW w:w="1027" w:type="dxa"/>
+            <w:tcBorders>
+              <w:top w:val="single" w:sz="4" w:space="0" w:color="000000"/>
+              <w:left w:val="single" w:sz="4" w:space="0" w:color="000000"/>
+              <w:bottom w:val="single" w:sz="4" w:space="0" w:color="000000"/>
+              <w:right w:val="single" w:sz="4" w:space="0" w:color="000000"/>
+            </w:tcBorders>
+            <w:hideMark/>
+          </w:tcPr>
+          <w:p>
+            <w:pPr>
+              <w:rPr>
+                <w:rFonts w:ascii="Times New Roman" w:hAnsi="Times New Roman"/>
+                <w:sz w:val="24"/>
+                <w:szCs w:val="24"/>
+              </w:rPr>
+            </w:pPr>
+            <w:r>
+              <w:rPr>
+                <w:rFonts w:ascii="Times New Roman" w:hAnsi="Times New Roman"/>
+                <w:sz w:val="24"/>
+                <w:szCs w:val="24"/>
+              </w:rPr>
+              <w:t>n/a</w:t>
+            </w:r>
+          </w:p>
+        </w:tc>
+        <w:tc>
+          <w:tcPr>
+            <w:tcW w:w="1027" w:type="dxa"/>
+            <w:tcBorders>
+              <w:top w:val="single" w:sz="4" w:space="0" w:color="000000"/>
+              <w:left w:val="single" w:sz="4" w:space="0" w:color="000000"/>
+              <w:bottom w:val="single" w:sz="4" w:space="0" w:color="000000"/>
+              <w:right w:val="single" w:sz="4" w:space="0" w:color="000000"/>
+            </w:tcBorders>
+          </w:tcPr>
+          <w:p>
+            <w:pPr>
+              <w:rPr>
+                <w:rFonts w:ascii="Times New Roman" w:hAnsi="Times New Roman"/>
+                <w:sz w:val="24"/>
+                <w:szCs w:val="24"/>
+              </w:rPr>
+            </w:pPr>
+            <w:r>
+              <w:rPr>
+                <w:rFonts w:ascii="Times New Roman" w:hAnsi="Times New Roman"/>
+                <w:sz w:val="24"/>
+                <w:szCs w:val="24"/>
+              </w:rPr>
+              <w:t>n/a</w:t>
+            </w:r>
+          </w:p>
+        </w:tc>
+        <w:tc>
+          <w:tcPr>
+            <w:tcW w:w="1027" w:type="dxa"/>
+            <w:tcBorders>
+              <w:top w:val="single" w:sz="4" w:space="0" w:color="000000"/>
+              <w:left w:val="single" w:sz="4" w:space="0" w:color="000000"/>
+              <w:bottom w:val="single" w:sz="4" w:space="0" w:color="000000"/>
+              <w:right w:val="single" w:sz="4" w:space="0" w:color="000000"/>
+            </w:tcBorders>
+            <w:hideMark/>
+          </w:tcPr>
+          <w:p>
+            <w:pPr>
+              <w:rPr>
+                <w:rFonts w:ascii="Times New Roman" w:hAnsi="Times New Roman"/>
+                <w:sz w:val="24"/>
+                <w:szCs w:val="24"/>
+              </w:rPr>
+            </w:pPr>
+            <w:r>
+              <w:rPr>
+                <w:rFonts w:ascii="Times New Roman" w:hAnsi="Times New Roman"/>
+                <w:sz w:val="24"/>
+                <w:szCs w:val="24"/>
+              </w:rPr>
+              <w:t>n/a</w:t>
+            </w:r>
+          </w:p>
+        </w:tc>
+        <w:tc>
+          <w:tcPr>
+            <w:tcW w:w="1114" w:type="dxa"/>
+            <w:tcBorders>
+              <w:top w:val="single" w:sz="4" w:space="0" w:color="000000"/>
+              <w:left w:val="single" w:sz="4" w:space="0" w:color="000000"/>
+              <w:bottom w:val="single" w:sz="4" w:space="0" w:color="000000"/>
+              <w:right w:val="single" w:sz="4" w:space="0" w:color="000000"/>
+            </w:tcBorders>
+          </w:tcPr>
+          <w:p>
+            <w:pPr>
+              <w:rPr>
+                <w:rFonts w:ascii="Times New Roman" w:hAnsi="Times New Roman"/>
+                <w:sz w:val="24"/>
+                <w:szCs w:val="24"/>
+                <w:lang w:val="en-IN"/>
+              </w:rPr>
+            </w:pPr>
+            <w:r>
+              <w:rPr>
+                <w:rFonts w:ascii="Times New Roman" w:hAnsi="Times New Roman"/>
+                <w:sz w:val="24"/>
+                <w:szCs w:val="24"/>
+              </w:rPr>
+              <w:t>n/a</w:t>
+            </w:r>
+          </w:p>
+        </w:tc>
+        <w:tc>
+          <w:tcPr>
+            <w:tcW w:w="1114" w:type="dxa"/>
+            <w:tcBorders>
+              <w:top w:val="single" w:sz="4" w:space="0" w:color="000000"/>
+              <w:left w:val="single" w:sz="4" w:space="0" w:color="000000"/>
+              <w:bottom w:val="single" w:sz="4" w:space="0" w:color="000000"/>
+              <w:right w:val="single" w:sz="4" w:space="0" w:color="000000"/>
+            </w:tcBorders>
+            <w:hideMark/>
+          </w:tcPr>
+          <w:p>
+            <w:pPr>
+              <w:rPr>
+                <w:rFonts w:ascii="Times New Roman" w:hAnsi="Times New Roman"/>
+                <w:sz w:val="24"/>
+                <w:szCs w:val="24"/>
+              </w:rPr>
+            </w:pPr>
+            <w:r>
+              <w:rPr>
+                <w:rFonts w:ascii="Times New Roman" w:hAnsi="Times New Roman"/>
+                <w:sz w:val="24"/>
+                <w:szCs w:val="24"/>
+                <w:lang w:val="en-IN"/>
+              </w:rPr>
+              <w:t>Item</w:t>
+            </w:r>
+            <w:r>
+              <w:rPr>
+                <w:rFonts w:ascii="Times New Roman" w:hAnsi="Times New Roman"/>
+                <w:sz w:val="24"/>
+                <w:szCs w:val="24"/>
+                <w:lang w:val="en-IN"/>
               </w:rPr>
               <w:t xml:space="preserve"> </w:t>
             </w:r>
@@ -16522,285 +16895,6 @@
                 <w:rFonts w:ascii="Times New Roman" w:hAnsi="Times New Roman"/>
                 <w:sz w:val="24"/>
                 <w:szCs w:val="24"/>
-                <w:lang w:val="en-IN"/>
-              </w:rPr>
-              <w:t>Dish</w:t>
-            </w:r>
-          </w:p>
-        </w:tc>
-        <w:tc>
-          <w:tcPr>
-            <w:tcW w:w="1190" w:type="dxa"/>
-            <w:tcBorders>
-              <w:top w:val="single" w:sz="4" w:space="0" w:color="000000"/>
-              <w:left w:val="single" w:sz="4" w:space="0" w:color="000000"/>
-              <w:bottom w:val="single" w:sz="4" w:space="0" w:color="000000"/>
-              <w:right w:val="single" w:sz="4" w:space="0" w:color="000000"/>
-            </w:tcBorders>
-            <w:hideMark/>
-          </w:tcPr>
-          <w:p>
-            <w:pPr>
-              <w:rPr>
-                <w:rFonts w:ascii="Times New Roman" w:hAnsi="Times New Roman"/>
-                <w:sz w:val="24"/>
-                <w:szCs w:val="24"/>
-              </w:rPr>
-            </w:pPr>
-            <w:r>
-              <w:rPr>
-                <w:rFonts w:ascii="Times New Roman" w:hAnsi="Times New Roman"/>
-                <w:sz w:val="24"/>
-                <w:szCs w:val="24"/>
-              </w:rPr>
-              <w:t>Valid Input</w:t>
-            </w:r>
-          </w:p>
-        </w:tc>
-        <w:tc>
-          <w:tcPr>
-            <w:tcW w:w="1019" w:type="dxa"/>
-            <w:tcBorders>
-              <w:top w:val="single" w:sz="4" w:space="0" w:color="000000"/>
-              <w:left w:val="single" w:sz="4" w:space="0" w:color="000000"/>
-              <w:bottom w:val="single" w:sz="4" w:space="0" w:color="000000"/>
-              <w:right w:val="single" w:sz="4" w:space="0" w:color="000000"/>
-            </w:tcBorders>
-            <w:hideMark/>
-          </w:tcPr>
-          <w:p>
-            <w:pPr>
-              <w:rPr>
-                <w:rFonts w:ascii="Times New Roman" w:hAnsi="Times New Roman"/>
-                <w:sz w:val="24"/>
-                <w:szCs w:val="24"/>
-              </w:rPr>
-            </w:pPr>
-            <w:r>
-              <w:rPr>
-                <w:rFonts w:ascii="Times New Roman" w:hAnsi="Times New Roman"/>
-                <w:sz w:val="24"/>
-                <w:szCs w:val="24"/>
-              </w:rPr>
-              <w:t>n/a</w:t>
-            </w:r>
-          </w:p>
-        </w:tc>
-        <w:tc>
-          <w:tcPr>
-            <w:tcW w:w="934" w:type="dxa"/>
-            <w:tcBorders>
-              <w:top w:val="single" w:sz="4" w:space="0" w:color="000000"/>
-              <w:left w:val="single" w:sz="4" w:space="0" w:color="000000"/>
-              <w:bottom w:val="single" w:sz="4" w:space="0" w:color="000000"/>
-              <w:right w:val="single" w:sz="4" w:space="0" w:color="000000"/>
-            </w:tcBorders>
-            <w:hideMark/>
-          </w:tcPr>
-          <w:p>
-            <w:pPr>
-              <w:rPr>
-                <w:rFonts w:ascii="Times New Roman" w:hAnsi="Times New Roman"/>
-                <w:sz w:val="24"/>
-                <w:szCs w:val="24"/>
-              </w:rPr>
-            </w:pPr>
-            <w:r>
-              <w:rPr>
-                <w:rFonts w:ascii="Times New Roman" w:hAnsi="Times New Roman"/>
-                <w:sz w:val="24"/>
-                <w:szCs w:val="24"/>
-              </w:rPr>
-              <w:t>n/a</w:t>
-            </w:r>
-          </w:p>
-        </w:tc>
-        <w:tc>
-          <w:tcPr>
-            <w:tcW w:w="1019" w:type="dxa"/>
-            <w:tcBorders>
-              <w:top w:val="single" w:sz="4" w:space="0" w:color="000000"/>
-              <w:left w:val="single" w:sz="4" w:space="0" w:color="000000"/>
-              <w:bottom w:val="single" w:sz="4" w:space="0" w:color="000000"/>
-              <w:right w:val="single" w:sz="4" w:space="0" w:color="000000"/>
-            </w:tcBorders>
-            <w:hideMark/>
-          </w:tcPr>
-          <w:p>
-            <w:pPr>
-              <w:rPr>
-                <w:rFonts w:ascii="Times New Roman" w:hAnsi="Times New Roman"/>
-                <w:sz w:val="24"/>
-                <w:szCs w:val="24"/>
-              </w:rPr>
-            </w:pPr>
-            <w:r>
-              <w:rPr>
-                <w:rFonts w:ascii="Times New Roman" w:hAnsi="Times New Roman"/>
-                <w:sz w:val="24"/>
-                <w:szCs w:val="24"/>
-              </w:rPr>
-              <w:t>n/a</w:t>
-            </w:r>
-          </w:p>
-        </w:tc>
-        <w:tc>
-          <w:tcPr>
-            <w:tcW w:w="1019" w:type="dxa"/>
-            <w:tcBorders>
-              <w:top w:val="single" w:sz="4" w:space="0" w:color="000000"/>
-              <w:left w:val="single" w:sz="4" w:space="0" w:color="000000"/>
-              <w:bottom w:val="single" w:sz="4" w:space="0" w:color="000000"/>
-              <w:right w:val="single" w:sz="4" w:space="0" w:color="000000"/>
-            </w:tcBorders>
-            <w:hideMark/>
-          </w:tcPr>
-          <w:p>
-            <w:pPr>
-              <w:rPr>
-                <w:rFonts w:ascii="Times New Roman" w:hAnsi="Times New Roman"/>
-                <w:sz w:val="24"/>
-                <w:szCs w:val="24"/>
-              </w:rPr>
-            </w:pPr>
-            <w:r>
-              <w:rPr>
-                <w:rFonts w:ascii="Times New Roman" w:hAnsi="Times New Roman"/>
-                <w:sz w:val="24"/>
-                <w:szCs w:val="24"/>
-              </w:rPr>
-              <w:t>n/a</w:t>
-            </w:r>
-          </w:p>
-        </w:tc>
-        <w:tc>
-          <w:tcPr>
-            <w:tcW w:w="1019" w:type="dxa"/>
-            <w:tcBorders>
-              <w:top w:val="single" w:sz="4" w:space="0" w:color="000000"/>
-              <w:left w:val="single" w:sz="4" w:space="0" w:color="000000"/>
-              <w:bottom w:val="single" w:sz="4" w:space="0" w:color="000000"/>
-              <w:right w:val="single" w:sz="4" w:space="0" w:color="000000"/>
-            </w:tcBorders>
-          </w:tcPr>
-          <w:p>
-            <w:pPr>
-              <w:rPr>
-                <w:rFonts w:ascii="Times New Roman" w:hAnsi="Times New Roman"/>
-                <w:sz w:val="24"/>
-                <w:szCs w:val="24"/>
-              </w:rPr>
-            </w:pPr>
-            <w:r>
-              <w:rPr>
-                <w:rFonts w:ascii="Times New Roman" w:hAnsi="Times New Roman"/>
-                <w:sz w:val="24"/>
-                <w:szCs w:val="24"/>
-              </w:rPr>
-              <w:t>n/a</w:t>
-            </w:r>
-          </w:p>
-        </w:tc>
-        <w:tc>
-          <w:tcPr>
-            <w:tcW w:w="1019" w:type="dxa"/>
-            <w:tcBorders>
-              <w:top w:val="single" w:sz="4" w:space="0" w:color="000000"/>
-              <w:left w:val="single" w:sz="4" w:space="0" w:color="000000"/>
-              <w:bottom w:val="single" w:sz="4" w:space="0" w:color="000000"/>
-              <w:right w:val="single" w:sz="4" w:space="0" w:color="000000"/>
-            </w:tcBorders>
-            <w:hideMark/>
-          </w:tcPr>
-          <w:p>
-            <w:pPr>
-              <w:rPr>
-                <w:rFonts w:ascii="Times New Roman" w:hAnsi="Times New Roman"/>
-                <w:sz w:val="24"/>
-                <w:szCs w:val="24"/>
-              </w:rPr>
-            </w:pPr>
-            <w:r>
-              <w:rPr>
-                <w:rFonts w:ascii="Times New Roman" w:hAnsi="Times New Roman"/>
-                <w:sz w:val="24"/>
-                <w:szCs w:val="24"/>
-              </w:rPr>
-              <w:t>n/a</w:t>
-            </w:r>
-          </w:p>
-        </w:tc>
-        <w:tc>
-          <w:tcPr>
-            <w:tcW w:w="1105" w:type="dxa"/>
-            <w:tcBorders>
-              <w:top w:val="single" w:sz="4" w:space="0" w:color="000000"/>
-              <w:left w:val="single" w:sz="4" w:space="0" w:color="000000"/>
-              <w:bottom w:val="single" w:sz="4" w:space="0" w:color="000000"/>
-              <w:right w:val="single" w:sz="4" w:space="0" w:color="000000"/>
-            </w:tcBorders>
-          </w:tcPr>
-          <w:p>
-            <w:pPr>
-              <w:rPr>
-                <w:rFonts w:ascii="Times New Roman" w:hAnsi="Times New Roman"/>
-                <w:sz w:val="24"/>
-                <w:szCs w:val="24"/>
-                <w:lang w:val="en-IN"/>
-              </w:rPr>
-            </w:pPr>
-            <w:r>
-              <w:rPr>
-                <w:rFonts w:ascii="Times New Roman" w:hAnsi="Times New Roman"/>
-                <w:sz w:val="24"/>
-                <w:szCs w:val="24"/>
-              </w:rPr>
-              <w:t>n/a</w:t>
-            </w:r>
-          </w:p>
-        </w:tc>
-        <w:tc>
-          <w:tcPr>
-            <w:tcW w:w="1105" w:type="dxa"/>
-            <w:tcBorders>
-              <w:top w:val="single" w:sz="4" w:space="0" w:color="000000"/>
-              <w:left w:val="single" w:sz="4" w:space="0" w:color="000000"/>
-              <w:bottom w:val="single" w:sz="4" w:space="0" w:color="000000"/>
-              <w:right w:val="single" w:sz="4" w:space="0" w:color="000000"/>
-            </w:tcBorders>
-            <w:hideMark/>
-          </w:tcPr>
-          <w:p>
-            <w:pPr>
-              <w:rPr>
-                <w:rFonts w:ascii="Times New Roman" w:hAnsi="Times New Roman"/>
-                <w:sz w:val="24"/>
-                <w:szCs w:val="24"/>
-              </w:rPr>
-            </w:pPr>
-            <w:r>
-              <w:rPr>
-                <w:rFonts w:ascii="Times New Roman" w:hAnsi="Times New Roman"/>
-                <w:sz w:val="24"/>
-                <w:szCs w:val="24"/>
-                <w:lang w:val="en-IN"/>
-              </w:rPr>
-              <w:t>Dish</w:t>
-            </w:r>
-            <w:r>
-              <w:rPr>
-                <w:rFonts w:ascii="Times New Roman" w:hAnsi="Times New Roman"/>
-                <w:sz w:val="24"/>
-                <w:szCs w:val="24"/>
-                <w:lang w:val="en-IN"/>
-              </w:rPr>
-              <w:t xml:space="preserve"> </w:t>
-            </w:r>
-            <w:r>
-              <w:rPr>
-                <w:rFonts w:ascii="Times New Roman" w:hAnsi="Times New Roman"/>
-                <w:sz w:val="24"/>
-                <w:szCs w:val="24"/>
               </w:rPr>
               <w:t xml:space="preserve">is deleted successfully </w:t>
             </w:r>
@@ -16808,7 +16902,7 @@
         </w:tc>
         <w:tc>
           <w:tcPr>
-            <w:tcW w:w="2164" w:type="dxa"/>
+            <w:tcW w:w="2182" w:type="dxa"/>
             <w:tcBorders>
               <w:top w:val="single" w:sz="4" w:space="0" w:color="000000"/>
               <w:left w:val="single" w:sz="4" w:space="0" w:color="000000"/>
@@ -16838,11 +16932,11 @@
       </w:tr>
       <w:tr>
         <w:trPr>
-          <w:trHeight w:val="390"/>
+          <w:trHeight w:val="381"/>
         </w:trPr>
         <w:tc>
           <w:tcPr>
-            <w:tcW w:w="1547" w:type="dxa"/>
+            <w:tcW w:w="1560" w:type="dxa"/>
             <w:tcBorders>
               <w:top w:val="single" w:sz="4" w:space="0" w:color="000000"/>
               <w:left w:val="single" w:sz="4" w:space="0" w:color="000000"/>
@@ -16880,46 +16974,314 @@
         </w:tc>
         <w:tc>
           <w:tcPr>
-            <w:tcW w:w="1615" w:type="dxa"/>
-            <w:tcBorders>
-              <w:top w:val="single" w:sz="4" w:space="0" w:color="000000"/>
-              <w:left w:val="single" w:sz="4" w:space="0" w:color="000000"/>
-              <w:bottom w:val="single" w:sz="4" w:space="0" w:color="000000"/>
-              <w:right w:val="single" w:sz="4" w:space="0" w:color="000000"/>
-            </w:tcBorders>
-            <w:hideMark/>
-          </w:tcPr>
-          <w:p>
-            <w:pPr>
-              <w:rPr>
-                <w:rFonts w:ascii="Times New Roman" w:hAnsi="Times New Roman"/>
-                <w:sz w:val="24"/>
-                <w:szCs w:val="24"/>
-              </w:rPr>
-            </w:pPr>
-            <w:r>
-              <w:rPr>
-                <w:rFonts w:ascii="Times New Roman" w:hAnsi="Times New Roman"/>
-                <w:sz w:val="24"/>
-                <w:szCs w:val="24"/>
-              </w:rPr>
-              <w:t xml:space="preserve">Search </w:t>
-            </w:r>
-            <w:proofErr w:type="gramStart"/>
-            <w:r>
-              <w:rPr>
-                <w:rFonts w:ascii="Times New Roman" w:hAnsi="Times New Roman"/>
-                <w:sz w:val="24"/>
-                <w:szCs w:val="24"/>
-              </w:rPr>
-              <w:t>an</w:t>
-            </w:r>
-            <w:proofErr w:type="gramEnd"/>
-            <w:r>
-              <w:rPr>
-                <w:rFonts w:ascii="Times New Roman" w:hAnsi="Times New Roman"/>
-                <w:sz w:val="24"/>
-                <w:szCs w:val="24"/>
+            <w:tcW w:w="1628" w:type="dxa"/>
+            <w:tcBorders>
+              <w:top w:val="single" w:sz="4" w:space="0" w:color="000000"/>
+              <w:left w:val="single" w:sz="4" w:space="0" w:color="000000"/>
+              <w:bottom w:val="single" w:sz="4" w:space="0" w:color="000000"/>
+              <w:right w:val="single" w:sz="4" w:space="0" w:color="000000"/>
+            </w:tcBorders>
+            <w:hideMark/>
+          </w:tcPr>
+          <w:p>
+            <w:pPr>
+              <w:rPr>
+                <w:rFonts w:ascii="Times New Roman" w:hAnsi="Times New Roman"/>
+                <w:sz w:val="24"/>
+                <w:szCs w:val="24"/>
+              </w:rPr>
+            </w:pPr>
+            <w:r>
+              <w:rPr>
+                <w:rFonts w:ascii="Times New Roman" w:hAnsi="Times New Roman"/>
+                <w:sz w:val="24"/>
+                <w:szCs w:val="24"/>
+              </w:rPr>
+              <w:t xml:space="preserve">Search an </w:t>
+            </w:r>
+            <w:r>
+              <w:rPr>
+                <w:rFonts w:ascii="Times New Roman" w:hAnsi="Times New Roman"/>
+                <w:sz w:val="24"/>
+                <w:szCs w:val="24"/>
+                <w:lang w:val="en-IN"/>
+              </w:rPr>
+              <w:t>Item</w:t>
+            </w:r>
+          </w:p>
+        </w:tc>
+        <w:tc>
+          <w:tcPr>
+            <w:tcW w:w="1200" w:type="dxa"/>
+            <w:tcBorders>
+              <w:top w:val="single" w:sz="4" w:space="0" w:color="000000"/>
+              <w:left w:val="single" w:sz="4" w:space="0" w:color="000000"/>
+              <w:bottom w:val="single" w:sz="4" w:space="0" w:color="000000"/>
+              <w:right w:val="single" w:sz="4" w:space="0" w:color="000000"/>
+            </w:tcBorders>
+            <w:hideMark/>
+          </w:tcPr>
+          <w:p>
+            <w:pPr>
+              <w:rPr>
+                <w:rFonts w:ascii="Times New Roman" w:hAnsi="Times New Roman"/>
+                <w:sz w:val="24"/>
+                <w:szCs w:val="24"/>
+              </w:rPr>
+            </w:pPr>
+            <w:r>
+              <w:rPr>
+                <w:rFonts w:ascii="Times New Roman" w:hAnsi="Times New Roman"/>
+                <w:sz w:val="24"/>
+                <w:szCs w:val="24"/>
+              </w:rPr>
+              <w:t>Valid Input</w:t>
+            </w:r>
+          </w:p>
+        </w:tc>
+        <w:tc>
+          <w:tcPr>
+            <w:tcW w:w="1027" w:type="dxa"/>
+            <w:tcBorders>
+              <w:top w:val="single" w:sz="4" w:space="0" w:color="000000"/>
+              <w:left w:val="single" w:sz="4" w:space="0" w:color="000000"/>
+              <w:bottom w:val="single" w:sz="4" w:space="0" w:color="000000"/>
+              <w:right w:val="single" w:sz="4" w:space="0" w:color="000000"/>
+            </w:tcBorders>
+            <w:hideMark/>
+          </w:tcPr>
+          <w:p>
+            <w:pPr>
+              <w:rPr>
+                <w:rFonts w:ascii="Times New Roman" w:hAnsi="Times New Roman"/>
+                <w:sz w:val="24"/>
+                <w:szCs w:val="24"/>
+              </w:rPr>
+            </w:pPr>
+            <w:r>
+              <w:rPr>
+                <w:rFonts w:ascii="Times New Roman" w:hAnsi="Times New Roman"/>
+                <w:sz w:val="24"/>
+                <w:szCs w:val="24"/>
+              </w:rPr>
+              <w:t>n/a</w:t>
+            </w:r>
+          </w:p>
+        </w:tc>
+        <w:tc>
+          <w:tcPr>
+            <w:tcW w:w="941" w:type="dxa"/>
+            <w:tcBorders>
+              <w:top w:val="single" w:sz="4" w:space="0" w:color="000000"/>
+              <w:left w:val="single" w:sz="4" w:space="0" w:color="000000"/>
+              <w:bottom w:val="single" w:sz="4" w:space="0" w:color="000000"/>
+              <w:right w:val="single" w:sz="4" w:space="0" w:color="000000"/>
+            </w:tcBorders>
+            <w:hideMark/>
+          </w:tcPr>
+          <w:p>
+            <w:pPr>
+              <w:rPr>
+                <w:rFonts w:ascii="Times New Roman" w:hAnsi="Times New Roman"/>
+                <w:sz w:val="24"/>
+                <w:szCs w:val="24"/>
+              </w:rPr>
+            </w:pPr>
+            <w:r>
+              <w:rPr>
+                <w:rFonts w:ascii="Times New Roman" w:hAnsi="Times New Roman"/>
+                <w:sz w:val="24"/>
+                <w:szCs w:val="24"/>
+              </w:rPr>
+              <w:t>n/a</w:t>
+            </w:r>
+          </w:p>
+        </w:tc>
+        <w:tc>
+          <w:tcPr>
+            <w:tcW w:w="1027" w:type="dxa"/>
+            <w:tcBorders>
+              <w:top w:val="single" w:sz="4" w:space="0" w:color="000000"/>
+              <w:left w:val="single" w:sz="4" w:space="0" w:color="000000"/>
+              <w:bottom w:val="single" w:sz="4" w:space="0" w:color="000000"/>
+              <w:right w:val="single" w:sz="4" w:space="0" w:color="000000"/>
+            </w:tcBorders>
+            <w:hideMark/>
+          </w:tcPr>
+          <w:p>
+            <w:pPr>
+              <w:rPr>
+                <w:rFonts w:ascii="Times New Roman" w:hAnsi="Times New Roman"/>
+                <w:sz w:val="24"/>
+                <w:szCs w:val="24"/>
+              </w:rPr>
+            </w:pPr>
+            <w:r>
+              <w:rPr>
+                <w:rFonts w:ascii="Times New Roman" w:hAnsi="Times New Roman"/>
+                <w:sz w:val="24"/>
+                <w:szCs w:val="24"/>
+              </w:rPr>
+              <w:t>n/a</w:t>
+            </w:r>
+          </w:p>
+        </w:tc>
+        <w:tc>
+          <w:tcPr>
+            <w:tcW w:w="1027" w:type="dxa"/>
+            <w:tcBorders>
+              <w:top w:val="single" w:sz="4" w:space="0" w:color="000000"/>
+              <w:left w:val="single" w:sz="4" w:space="0" w:color="000000"/>
+              <w:bottom w:val="single" w:sz="4" w:space="0" w:color="000000"/>
+              <w:right w:val="single" w:sz="4" w:space="0" w:color="000000"/>
+            </w:tcBorders>
+            <w:hideMark/>
+          </w:tcPr>
+          <w:p>
+            <w:pPr>
+              <w:rPr>
+                <w:rFonts w:ascii="Times New Roman" w:hAnsi="Times New Roman"/>
+                <w:sz w:val="24"/>
+                <w:szCs w:val="24"/>
+              </w:rPr>
+            </w:pPr>
+            <w:r>
+              <w:rPr>
+                <w:rFonts w:ascii="Times New Roman" w:hAnsi="Times New Roman"/>
+                <w:sz w:val="24"/>
+                <w:szCs w:val="24"/>
+              </w:rPr>
+              <w:t>n/a</w:t>
+            </w:r>
+          </w:p>
+        </w:tc>
+        <w:tc>
+          <w:tcPr>
+            <w:tcW w:w="1027" w:type="dxa"/>
+            <w:tcBorders>
+              <w:top w:val="single" w:sz="4" w:space="0" w:color="000000"/>
+              <w:left w:val="single" w:sz="4" w:space="0" w:color="000000"/>
+              <w:bottom w:val="single" w:sz="4" w:space="0" w:color="000000"/>
+              <w:right w:val="single" w:sz="4" w:space="0" w:color="000000"/>
+            </w:tcBorders>
+          </w:tcPr>
+          <w:p>
+            <w:pPr>
+              <w:rPr>
+                <w:rFonts w:ascii="Times New Roman" w:hAnsi="Times New Roman"/>
+                <w:sz w:val="24"/>
+                <w:szCs w:val="24"/>
+              </w:rPr>
+            </w:pPr>
+            <w:r>
+              <w:rPr>
+                <w:rFonts w:ascii="Times New Roman" w:hAnsi="Times New Roman"/>
+                <w:sz w:val="24"/>
+                <w:szCs w:val="24"/>
+              </w:rPr>
+              <w:t>n/a</w:t>
+            </w:r>
+          </w:p>
+        </w:tc>
+        <w:tc>
+          <w:tcPr>
+            <w:tcW w:w="1027" w:type="dxa"/>
+            <w:tcBorders>
+              <w:top w:val="single" w:sz="4" w:space="0" w:color="000000"/>
+              <w:left w:val="single" w:sz="4" w:space="0" w:color="000000"/>
+              <w:bottom w:val="single" w:sz="4" w:space="0" w:color="000000"/>
+              <w:right w:val="single" w:sz="4" w:space="0" w:color="000000"/>
+            </w:tcBorders>
+            <w:hideMark/>
+          </w:tcPr>
+          <w:p>
+            <w:pPr>
+              <w:rPr>
+                <w:rFonts w:ascii="Times New Roman" w:hAnsi="Times New Roman"/>
+                <w:sz w:val="24"/>
+                <w:szCs w:val="24"/>
+              </w:rPr>
+            </w:pPr>
+            <w:r>
+              <w:rPr>
+                <w:rFonts w:ascii="Times New Roman" w:hAnsi="Times New Roman"/>
+                <w:sz w:val="24"/>
+                <w:szCs w:val="24"/>
+              </w:rPr>
+              <w:t>n/a</w:t>
+            </w:r>
+          </w:p>
+        </w:tc>
+        <w:tc>
+          <w:tcPr>
+            <w:tcW w:w="1114" w:type="dxa"/>
+            <w:tcBorders>
+              <w:top w:val="single" w:sz="4" w:space="0" w:color="000000"/>
+              <w:left w:val="single" w:sz="4" w:space="0" w:color="000000"/>
+              <w:bottom w:val="single" w:sz="4" w:space="0" w:color="000000"/>
+              <w:right w:val="single" w:sz="4" w:space="0" w:color="000000"/>
+            </w:tcBorders>
+          </w:tcPr>
+          <w:p>
+            <w:pPr>
+              <w:rPr>
+                <w:rFonts w:ascii="Times New Roman" w:hAnsi="Times New Roman"/>
+                <w:sz w:val="24"/>
+                <w:szCs w:val="24"/>
+              </w:rPr>
+            </w:pPr>
+            <w:r>
+              <w:rPr>
+                <w:rFonts w:ascii="Times New Roman" w:hAnsi="Times New Roman"/>
+                <w:sz w:val="24"/>
+                <w:szCs w:val="24"/>
+              </w:rPr>
+              <w:t>n/a</w:t>
+            </w:r>
+          </w:p>
+        </w:tc>
+        <w:tc>
+          <w:tcPr>
+            <w:tcW w:w="1114" w:type="dxa"/>
+            <w:tcBorders>
+              <w:top w:val="single" w:sz="4" w:space="0" w:color="000000"/>
+              <w:left w:val="single" w:sz="4" w:space="0" w:color="000000"/>
+              <w:bottom w:val="single" w:sz="4" w:space="0" w:color="000000"/>
+              <w:right w:val="single" w:sz="4" w:space="0" w:color="000000"/>
+            </w:tcBorders>
+            <w:hideMark/>
+          </w:tcPr>
+          <w:p>
+            <w:pPr>
+              <w:rPr>
+                <w:rFonts w:ascii="Times New Roman" w:hAnsi="Times New Roman"/>
+                <w:sz w:val="24"/>
+                <w:szCs w:val="24"/>
+              </w:rPr>
+            </w:pPr>
+            <w:r>
+              <w:rPr>
+                <w:rFonts w:ascii="Times New Roman" w:hAnsi="Times New Roman"/>
+                <w:sz w:val="24"/>
+                <w:szCs w:val="24"/>
+              </w:rPr>
+              <w:t xml:space="preserve">The </w:t>
+            </w:r>
+            <w:r>
+              <w:rPr>
+                <w:rFonts w:ascii="Times New Roman" w:hAnsi="Times New Roman"/>
+                <w:sz w:val="24"/>
+                <w:szCs w:val="24"/>
+                <w:lang w:val="en-IN"/>
+              </w:rPr>
+              <w:t>Item</w:t>
+            </w:r>
+            <w:r>
+              <w:rPr>
+                <w:rFonts w:ascii="Times New Roman" w:hAnsi="Times New Roman"/>
+                <w:sz w:val="24"/>
+                <w:szCs w:val="24"/>
+                <w:lang w:val="en-IN"/>
               </w:rPr>
               <w:t xml:space="preserve"> </w:t>
             </w:r>
@@ -16928,283 +17290,6 @@
                 <w:rFonts w:ascii="Times New Roman" w:hAnsi="Times New Roman"/>
                 <w:sz w:val="24"/>
                 <w:szCs w:val="24"/>
-                <w:lang w:val="en-IN"/>
-              </w:rPr>
-              <w:t>Dish</w:t>
-            </w:r>
-          </w:p>
-        </w:tc>
-        <w:tc>
-          <w:tcPr>
-            <w:tcW w:w="1190" w:type="dxa"/>
-            <w:tcBorders>
-              <w:top w:val="single" w:sz="4" w:space="0" w:color="000000"/>
-              <w:left w:val="single" w:sz="4" w:space="0" w:color="000000"/>
-              <w:bottom w:val="single" w:sz="4" w:space="0" w:color="000000"/>
-              <w:right w:val="single" w:sz="4" w:space="0" w:color="000000"/>
-            </w:tcBorders>
-            <w:hideMark/>
-          </w:tcPr>
-          <w:p>
-            <w:pPr>
-              <w:rPr>
-                <w:rFonts w:ascii="Times New Roman" w:hAnsi="Times New Roman"/>
-                <w:sz w:val="24"/>
-                <w:szCs w:val="24"/>
-              </w:rPr>
-            </w:pPr>
-            <w:r>
-              <w:rPr>
-                <w:rFonts w:ascii="Times New Roman" w:hAnsi="Times New Roman"/>
-                <w:sz w:val="24"/>
-                <w:szCs w:val="24"/>
-              </w:rPr>
-              <w:t>Valid Input</w:t>
-            </w:r>
-          </w:p>
-        </w:tc>
-        <w:tc>
-          <w:tcPr>
-            <w:tcW w:w="1019" w:type="dxa"/>
-            <w:tcBorders>
-              <w:top w:val="single" w:sz="4" w:space="0" w:color="000000"/>
-              <w:left w:val="single" w:sz="4" w:space="0" w:color="000000"/>
-              <w:bottom w:val="single" w:sz="4" w:space="0" w:color="000000"/>
-              <w:right w:val="single" w:sz="4" w:space="0" w:color="000000"/>
-            </w:tcBorders>
-            <w:hideMark/>
-          </w:tcPr>
-          <w:p>
-            <w:pPr>
-              <w:rPr>
-                <w:rFonts w:ascii="Times New Roman" w:hAnsi="Times New Roman"/>
-                <w:sz w:val="24"/>
-                <w:szCs w:val="24"/>
-              </w:rPr>
-            </w:pPr>
-            <w:r>
-              <w:rPr>
-                <w:rFonts w:ascii="Times New Roman" w:hAnsi="Times New Roman"/>
-                <w:sz w:val="24"/>
-                <w:szCs w:val="24"/>
-              </w:rPr>
-              <w:t>n/a</w:t>
-            </w:r>
-          </w:p>
-        </w:tc>
-        <w:tc>
-          <w:tcPr>
-            <w:tcW w:w="934" w:type="dxa"/>
-            <w:tcBorders>
-              <w:top w:val="single" w:sz="4" w:space="0" w:color="000000"/>
-              <w:left w:val="single" w:sz="4" w:space="0" w:color="000000"/>
-              <w:bottom w:val="single" w:sz="4" w:space="0" w:color="000000"/>
-              <w:right w:val="single" w:sz="4" w:space="0" w:color="000000"/>
-            </w:tcBorders>
-            <w:hideMark/>
-          </w:tcPr>
-          <w:p>
-            <w:pPr>
-              <w:rPr>
-                <w:rFonts w:ascii="Times New Roman" w:hAnsi="Times New Roman"/>
-                <w:sz w:val="24"/>
-                <w:szCs w:val="24"/>
-              </w:rPr>
-            </w:pPr>
-            <w:r>
-              <w:rPr>
-                <w:rFonts w:ascii="Times New Roman" w:hAnsi="Times New Roman"/>
-                <w:sz w:val="24"/>
-                <w:szCs w:val="24"/>
-              </w:rPr>
-              <w:t>n/a</w:t>
-            </w:r>
-          </w:p>
-        </w:tc>
-        <w:tc>
-          <w:tcPr>
-            <w:tcW w:w="1019" w:type="dxa"/>
-            <w:tcBorders>
-              <w:top w:val="single" w:sz="4" w:space="0" w:color="000000"/>
-              <w:left w:val="single" w:sz="4" w:space="0" w:color="000000"/>
-              <w:bottom w:val="single" w:sz="4" w:space="0" w:color="000000"/>
-              <w:right w:val="single" w:sz="4" w:space="0" w:color="000000"/>
-            </w:tcBorders>
-            <w:hideMark/>
-          </w:tcPr>
-          <w:p>
-            <w:pPr>
-              <w:rPr>
-                <w:rFonts w:ascii="Times New Roman" w:hAnsi="Times New Roman"/>
-                <w:sz w:val="24"/>
-                <w:szCs w:val="24"/>
-              </w:rPr>
-            </w:pPr>
-            <w:r>
-              <w:rPr>
-                <w:rFonts w:ascii="Times New Roman" w:hAnsi="Times New Roman"/>
-                <w:sz w:val="24"/>
-                <w:szCs w:val="24"/>
-              </w:rPr>
-              <w:t>n/a</w:t>
-            </w:r>
-          </w:p>
-        </w:tc>
-        <w:tc>
-          <w:tcPr>
-            <w:tcW w:w="1019" w:type="dxa"/>
-            <w:tcBorders>
-              <w:top w:val="single" w:sz="4" w:space="0" w:color="000000"/>
-              <w:left w:val="single" w:sz="4" w:space="0" w:color="000000"/>
-              <w:bottom w:val="single" w:sz="4" w:space="0" w:color="000000"/>
-              <w:right w:val="single" w:sz="4" w:space="0" w:color="000000"/>
-            </w:tcBorders>
-            <w:hideMark/>
-          </w:tcPr>
-          <w:p>
-            <w:pPr>
-              <w:rPr>
-                <w:rFonts w:ascii="Times New Roman" w:hAnsi="Times New Roman"/>
-                <w:sz w:val="24"/>
-                <w:szCs w:val="24"/>
-              </w:rPr>
-            </w:pPr>
-            <w:r>
-              <w:rPr>
-                <w:rFonts w:ascii="Times New Roman" w:hAnsi="Times New Roman"/>
-                <w:sz w:val="24"/>
-                <w:szCs w:val="24"/>
-              </w:rPr>
-              <w:t>n/a</w:t>
-            </w:r>
-          </w:p>
-        </w:tc>
-        <w:tc>
-          <w:tcPr>
-            <w:tcW w:w="1019" w:type="dxa"/>
-            <w:tcBorders>
-              <w:top w:val="single" w:sz="4" w:space="0" w:color="000000"/>
-              <w:left w:val="single" w:sz="4" w:space="0" w:color="000000"/>
-              <w:bottom w:val="single" w:sz="4" w:space="0" w:color="000000"/>
-              <w:right w:val="single" w:sz="4" w:space="0" w:color="000000"/>
-            </w:tcBorders>
-          </w:tcPr>
-          <w:p>
-            <w:pPr>
-              <w:rPr>
-                <w:rFonts w:ascii="Times New Roman" w:hAnsi="Times New Roman"/>
-                <w:sz w:val="24"/>
-                <w:szCs w:val="24"/>
-              </w:rPr>
-            </w:pPr>
-            <w:r>
-              <w:rPr>
-                <w:rFonts w:ascii="Times New Roman" w:hAnsi="Times New Roman"/>
-                <w:sz w:val="24"/>
-                <w:szCs w:val="24"/>
-              </w:rPr>
-              <w:t>n/a</w:t>
-            </w:r>
-          </w:p>
-        </w:tc>
-        <w:tc>
-          <w:tcPr>
-            <w:tcW w:w="1019" w:type="dxa"/>
-            <w:tcBorders>
-              <w:top w:val="single" w:sz="4" w:space="0" w:color="000000"/>
-              <w:left w:val="single" w:sz="4" w:space="0" w:color="000000"/>
-              <w:bottom w:val="single" w:sz="4" w:space="0" w:color="000000"/>
-              <w:right w:val="single" w:sz="4" w:space="0" w:color="000000"/>
-            </w:tcBorders>
-            <w:hideMark/>
-          </w:tcPr>
-          <w:p>
-            <w:pPr>
-              <w:rPr>
-                <w:rFonts w:ascii="Times New Roman" w:hAnsi="Times New Roman"/>
-                <w:sz w:val="24"/>
-                <w:szCs w:val="24"/>
-              </w:rPr>
-            </w:pPr>
-            <w:r>
-              <w:rPr>
-                <w:rFonts w:ascii="Times New Roman" w:hAnsi="Times New Roman"/>
-                <w:sz w:val="24"/>
-                <w:szCs w:val="24"/>
-              </w:rPr>
-              <w:t>n/a</w:t>
-            </w:r>
-          </w:p>
-        </w:tc>
-        <w:tc>
-          <w:tcPr>
-            <w:tcW w:w="1105" w:type="dxa"/>
-            <w:tcBorders>
-              <w:top w:val="single" w:sz="4" w:space="0" w:color="000000"/>
-              <w:left w:val="single" w:sz="4" w:space="0" w:color="000000"/>
-              <w:bottom w:val="single" w:sz="4" w:space="0" w:color="000000"/>
-              <w:right w:val="single" w:sz="4" w:space="0" w:color="000000"/>
-            </w:tcBorders>
-          </w:tcPr>
-          <w:p>
-            <w:pPr>
-              <w:rPr>
-                <w:rFonts w:ascii="Times New Roman" w:hAnsi="Times New Roman"/>
-                <w:sz w:val="24"/>
-                <w:szCs w:val="24"/>
-              </w:rPr>
-            </w:pPr>
-            <w:r>
-              <w:rPr>
-                <w:rFonts w:ascii="Times New Roman" w:hAnsi="Times New Roman"/>
-                <w:sz w:val="24"/>
-                <w:szCs w:val="24"/>
-              </w:rPr>
-              <w:t>n/a</w:t>
-            </w:r>
-          </w:p>
-        </w:tc>
-        <w:tc>
-          <w:tcPr>
-            <w:tcW w:w="1105" w:type="dxa"/>
-            <w:tcBorders>
-              <w:top w:val="single" w:sz="4" w:space="0" w:color="000000"/>
-              <w:left w:val="single" w:sz="4" w:space="0" w:color="000000"/>
-              <w:bottom w:val="single" w:sz="4" w:space="0" w:color="000000"/>
-              <w:right w:val="single" w:sz="4" w:space="0" w:color="000000"/>
-            </w:tcBorders>
-            <w:hideMark/>
-          </w:tcPr>
-          <w:p>
-            <w:pPr>
-              <w:rPr>
-                <w:rFonts w:ascii="Times New Roman" w:hAnsi="Times New Roman"/>
-                <w:sz w:val="24"/>
-                <w:szCs w:val="24"/>
-              </w:rPr>
-            </w:pPr>
-            <w:r>
-              <w:rPr>
-                <w:rFonts w:ascii="Times New Roman" w:hAnsi="Times New Roman"/>
-                <w:sz w:val="24"/>
-                <w:szCs w:val="24"/>
-              </w:rPr>
-              <w:t xml:space="preserve">The </w:t>
-            </w:r>
-            <w:r>
-              <w:rPr>
-                <w:rFonts w:ascii="Times New Roman" w:hAnsi="Times New Roman"/>
-                <w:sz w:val="24"/>
-                <w:szCs w:val="24"/>
-                <w:lang w:val="en-IN"/>
-              </w:rPr>
-              <w:t xml:space="preserve">Dish </w:t>
-            </w:r>
-            <w:r>
-              <w:rPr>
-                <w:rFonts w:ascii="Times New Roman" w:hAnsi="Times New Roman"/>
-                <w:sz w:val="24"/>
-                <w:szCs w:val="24"/>
               </w:rPr>
               <w:t>details are displayed.</w:t>
             </w:r>
@@ -17212,7 +17297,7 @@
         </w:tc>
         <w:tc>
           <w:tcPr>
-            <w:tcW w:w="2164" w:type="dxa"/>
+            <w:tcW w:w="2182" w:type="dxa"/>
             <w:tcBorders>
               <w:top w:val="single" w:sz="4" w:space="0" w:color="000000"/>
               <w:left w:val="single" w:sz="4" w:space="0" w:color="000000"/>
@@ -17242,11 +17327,11 @@
       </w:tr>
       <w:tr>
         <w:trPr>
-          <w:trHeight w:val="1187"/>
+          <w:trHeight w:val="656"/>
         </w:trPr>
         <w:tc>
           <w:tcPr>
-            <w:tcW w:w="1547" w:type="dxa"/>
+            <w:tcW w:w="1560" w:type="dxa"/>
             <w:tcBorders>
               <w:top w:val="single" w:sz="4" w:space="0" w:color="000000"/>
               <w:left w:val="single" w:sz="4" w:space="0" w:color="000000"/>
@@ -17293,7 +17378,7 @@
         </w:tc>
         <w:tc>
           <w:tcPr>
-            <w:tcW w:w="1615" w:type="dxa"/>
+            <w:tcW w:w="1628" w:type="dxa"/>
             <w:tcBorders>
               <w:top w:val="single" w:sz="4" w:space="0" w:color="000000"/>
               <w:left w:val="single" w:sz="4" w:space="0" w:color="000000"/>
@@ -17317,7 +17402,7 @@
                 <w:szCs w:val="24"/>
                 <w:lang w:val="en-IN"/>
               </w:rPr>
-              <w:t>Dish</w:t>
+              <w:t>Item</w:t>
             </w:r>
             <w:r>
               <w:rPr>
@@ -17340,7 +17425,7 @@
         </w:tc>
         <w:tc>
           <w:tcPr>
-            <w:tcW w:w="1190" w:type="dxa"/>
+            <w:tcW w:w="1200" w:type="dxa"/>
             <w:tcBorders>
               <w:top w:val="single" w:sz="4" w:space="0" w:color="000000"/>
               <w:left w:val="single" w:sz="4" w:space="0" w:color="000000"/>
@@ -17369,7 +17454,7 @@
         </w:tc>
         <w:tc>
           <w:tcPr>
-            <w:tcW w:w="1019" w:type="dxa"/>
+            <w:tcW w:w="1027" w:type="dxa"/>
             <w:tcBorders>
               <w:top w:val="single" w:sz="4" w:space="0" w:color="000000"/>
               <w:left w:val="single" w:sz="4" w:space="0" w:color="000000"/>
@@ -17398,7 +17483,7 @@
         </w:tc>
         <w:tc>
           <w:tcPr>
-            <w:tcW w:w="934" w:type="dxa"/>
+            <w:tcW w:w="941" w:type="dxa"/>
             <w:tcBorders>
               <w:top w:val="single" w:sz="4" w:space="0" w:color="000000"/>
               <w:left w:val="single" w:sz="4" w:space="0" w:color="000000"/>
@@ -17427,7 +17512,7 @@
         </w:tc>
         <w:tc>
           <w:tcPr>
-            <w:tcW w:w="1019" w:type="dxa"/>
+            <w:tcW w:w="1027" w:type="dxa"/>
             <w:tcBorders>
               <w:top w:val="single" w:sz="4" w:space="0" w:color="000000"/>
               <w:left w:val="single" w:sz="4" w:space="0" w:color="000000"/>
@@ -17456,7 +17541,7 @@
         </w:tc>
         <w:tc>
           <w:tcPr>
-            <w:tcW w:w="1019" w:type="dxa"/>
+            <w:tcW w:w="1027" w:type="dxa"/>
             <w:tcBorders>
               <w:top w:val="single" w:sz="4" w:space="0" w:color="000000"/>
               <w:left w:val="single" w:sz="4" w:space="0" w:color="000000"/>
@@ -17485,7 +17570,7 @@
         </w:tc>
         <w:tc>
           <w:tcPr>
-            <w:tcW w:w="1019" w:type="dxa"/>
+            <w:tcW w:w="1027" w:type="dxa"/>
             <w:tcBorders>
               <w:top w:val="single" w:sz="4" w:space="0" w:color="000000"/>
               <w:left w:val="single" w:sz="4" w:space="0" w:color="000000"/>
@@ -17513,7 +17598,7 @@
         </w:tc>
         <w:tc>
           <w:tcPr>
-            <w:tcW w:w="1019" w:type="dxa"/>
+            <w:tcW w:w="1027" w:type="dxa"/>
             <w:tcBorders>
               <w:top w:val="single" w:sz="4" w:space="0" w:color="000000"/>
               <w:left w:val="single" w:sz="4" w:space="0" w:color="000000"/>
@@ -17542,7 +17627,7 @@
         </w:tc>
         <w:tc>
           <w:tcPr>
-            <w:tcW w:w="1105" w:type="dxa"/>
+            <w:tcW w:w="1114" w:type="dxa"/>
             <w:tcBorders>
               <w:top w:val="single" w:sz="4" w:space="0" w:color="000000"/>
               <w:left w:val="single" w:sz="4" w:space="0" w:color="000000"/>
@@ -17571,7 +17656,7 @@
         </w:tc>
         <w:tc>
           <w:tcPr>
-            <w:tcW w:w="1105" w:type="dxa"/>
+            <w:tcW w:w="1114" w:type="dxa"/>
             <w:tcBorders>
               <w:top w:val="single" w:sz="4" w:space="0" w:color="000000"/>
               <w:left w:val="single" w:sz="4" w:space="0" w:color="000000"/>
@@ -17595,7 +17680,7 @@
                 <w:szCs w:val="24"/>
                 <w:lang w:val="en-IN"/>
               </w:rPr>
-              <w:t>Dish</w:t>
+              <w:t>Item</w:t>
             </w:r>
             <w:r>
               <w:rPr>
@@ -17618,7 +17703,7 @@
         </w:tc>
         <w:tc>
           <w:tcPr>
-            <w:tcW w:w="2164" w:type="dxa"/>
+            <w:tcW w:w="2182" w:type="dxa"/>
             <w:tcBorders>
               <w:top w:val="single" w:sz="4" w:space="0" w:color="000000"/>
               <w:left w:val="single" w:sz="4" w:space="0" w:color="000000"/>
@@ -17642,7 +17727,7 @@
                 <w:szCs w:val="24"/>
                 <w:lang w:val="en-IN"/>
               </w:rPr>
-              <w:t>Dish</w:t>
+              <w:t>Item</w:t>
             </w:r>
             <w:r>
               <w:rPr>
@@ -17710,7 +17795,7 @@
         <w:bottom w:val="twistedLines1" w:sz="18" w:space="24" w:color="auto"/>
         <w:right w:val="twistedLines1" w:sz="18" w:space="24" w:color="auto"/>
       </w:pgBorders>
-      <w:pgNumType w:start="1"/>
+      <w:pgNumType w:start="66"/>
       <w:cols w:space="720"/>
       <w:docGrid w:linePitch="360"/>
     </w:sectPr>

</xml_diff>